<commit_message>
Add weigted alternation from image to white spoace
</commit_message>
<xml_diff>
--- a/Automate/User Documentation.docx
+++ b/Automate/User Documentation.docx
@@ -35,47 +35,11 @@
           <w:i/>
         </w:rPr>
       </w:pPr>
-      <w:proofErr w:type="spellStart"/>
       <w:r>
         <w:rPr>
           <w:i/>
         </w:rPr>
-        <w:t>Junyi</w:t>
-      </w:r>
-      <w:proofErr w:type="spellEnd"/>
-      <w:r>
-        <w:rPr>
-          <w:i/>
-        </w:rPr>
-        <w:t xml:space="preserve"> Zhang, Rebecca </w:t>
-      </w:r>
-      <w:proofErr w:type="spellStart"/>
-      <w:r>
-        <w:rPr>
-          <w:i/>
-        </w:rPr>
-        <w:t>Gu</w:t>
-      </w:r>
-      <w:proofErr w:type="spellEnd"/>
-      <w:r>
-        <w:rPr>
-          <w:i/>
-        </w:rPr>
-        <w:t xml:space="preserve">, </w:t>
-      </w:r>
-      <w:proofErr w:type="spellStart"/>
-      <w:r>
-        <w:rPr>
-          <w:i/>
-        </w:rPr>
-        <w:t>Dejia</w:t>
-      </w:r>
-      <w:proofErr w:type="spellEnd"/>
-      <w:r>
-        <w:rPr>
-          <w:i/>
-        </w:rPr>
-        <w:t xml:space="preserve"> Su</w:t>
+        <w:t>Junyi Zhang, Rebecca Gu, Dejia Su</w:t>
       </w:r>
     </w:p>
     <w:p>
@@ -166,53 +130,11 @@
       <w:r>
         <w:tab/>
       </w:r>
-      <w:proofErr w:type="gramStart"/>
       <w:r>
         <w:rPr>
           <w:color w:val="000000"/>
         </w:rPr>
-        <w:t>In order to</w:t>
-      </w:r>
-      <w:proofErr w:type="gramEnd"/>
-      <w:r>
-        <w:rPr>
-          <w:color w:val="000000"/>
-        </w:rPr>
-        <w:t xml:space="preserve"> use the Automation program</w:t>
-      </w:r>
-      <w:r>
-        <w:rPr>
-          <w:color w:val="000000"/>
-        </w:rPr>
-        <w:t xml:space="preserve">, you need to have R and </w:t>
-      </w:r>
-      <w:proofErr w:type="spellStart"/>
-      <w:r>
-        <w:rPr>
-          <w:color w:val="000000"/>
-        </w:rPr>
-        <w:t>Rstudio</w:t>
-      </w:r>
-      <w:proofErr w:type="spellEnd"/>
-      <w:r>
-        <w:rPr>
-          <w:color w:val="000000"/>
-        </w:rPr>
-        <w:t xml:space="preserve"> ready on your computer. R is a free software environment for statistical computing and graphics while </w:t>
-      </w:r>
-      <w:proofErr w:type="spellStart"/>
-      <w:r>
-        <w:rPr>
-          <w:color w:val="000000"/>
-        </w:rPr>
-        <w:t>Rstudio</w:t>
-      </w:r>
-      <w:proofErr w:type="spellEnd"/>
-      <w:r>
-        <w:rPr>
-          <w:color w:val="000000"/>
-        </w:rPr>
-        <w:t xml:space="preserve"> is the IDE for R. R can be downloaded </w:t>
+        <w:t xml:space="preserve">In order to use the Automation program, you need to have R and Rstudio ready on your computer. R is a free software environment for statistical computing and graphics while Rstudio is the IDE for R. R can be downloaded </w:t>
       </w:r>
       <w:hyperlink r:id="rId6" w:history="1">
         <w:r>
@@ -220,35 +142,14 @@
             <w:rStyle w:val="Hyperlink"/>
             <w:color w:val="1155CC"/>
           </w:rPr>
-          <w:t>her</w:t>
-        </w:r>
-        <w:r>
-          <w:rPr>
-            <w:rStyle w:val="Hyperlink"/>
-            <w:color w:val="1155CC"/>
-          </w:rPr>
-          <w:t>e</w:t>
+          <w:t>here</w:t>
         </w:r>
       </w:hyperlink>
       <w:r>
         <w:rPr>
           <w:color w:val="000000"/>
         </w:rPr>
-        <w:t xml:space="preserve">, and </w:t>
-      </w:r>
-      <w:proofErr w:type="spellStart"/>
-      <w:r>
-        <w:rPr>
-          <w:color w:val="000000"/>
-        </w:rPr>
-        <w:t>Rstudio</w:t>
-      </w:r>
-      <w:proofErr w:type="spellEnd"/>
-      <w:r>
-        <w:rPr>
-          <w:color w:val="000000"/>
-        </w:rPr>
-        <w:t xml:space="preserve"> can be downloaded </w:t>
+        <w:t xml:space="preserve">, and Rstudio can be downloaded </w:t>
       </w:r>
       <w:hyperlink r:id="rId7" w:history="1">
         <w:r>
@@ -263,73 +164,7 @@
         <w:rPr>
           <w:color w:val="000000"/>
         </w:rPr>
-        <w:t xml:space="preserve">. Both </w:t>
-      </w:r>
-      <w:proofErr w:type="spellStart"/>
-      <w:r>
-        <w:rPr>
-          <w:color w:val="000000"/>
-        </w:rPr>
-        <w:t>softwares</w:t>
-      </w:r>
-      <w:proofErr w:type="spellEnd"/>
-      <w:r>
-        <w:rPr>
-          <w:color w:val="000000"/>
-        </w:rPr>
-        <w:t xml:space="preserve"> support Windows, Mac and Linux. After you download the both </w:t>
-      </w:r>
-      <w:proofErr w:type="spellStart"/>
-      <w:r>
-        <w:rPr>
-          <w:color w:val="000000"/>
-        </w:rPr>
-        <w:t>softwares</w:t>
-      </w:r>
-      <w:proofErr w:type="spellEnd"/>
-      <w:r>
-        <w:rPr>
-          <w:color w:val="000000"/>
-        </w:rPr>
-        <w:t xml:space="preserve">, </w:t>
-      </w:r>
-      <w:r>
-        <w:rPr>
-          <w:color w:val="000000"/>
-        </w:rPr>
-        <w:t xml:space="preserve">the Automation folder could be put anywhere you like. The folder contains two parts: one is </w:t>
-      </w:r>
-      <w:proofErr w:type="spellStart"/>
-      <w:proofErr w:type="gramStart"/>
-      <w:r>
-        <w:rPr>
-          <w:color w:val="000000"/>
-        </w:rPr>
-        <w:t>interface.R</w:t>
-      </w:r>
-      <w:proofErr w:type="spellEnd"/>
-      <w:proofErr w:type="gramEnd"/>
-      <w:r>
-        <w:rPr>
-          <w:color w:val="000000"/>
-        </w:rPr>
-        <w:t xml:space="preserve">, which is the R script you will interact with; the other one is functions folder, which contains all the necessary functions to perform the whole automation process. In general, you do not need to open the folder. Notice, </w:t>
-      </w:r>
-      <w:proofErr w:type="spellStart"/>
-      <w:proofErr w:type="gramStart"/>
-      <w:r>
-        <w:rPr>
-          <w:color w:val="000000"/>
-        </w:rPr>
-        <w:t>interface.R</w:t>
-      </w:r>
-      <w:proofErr w:type="spellEnd"/>
-      <w:proofErr w:type="gramEnd"/>
-      <w:r>
-        <w:rPr>
-          <w:color w:val="000000"/>
-        </w:rPr>
-        <w:t xml:space="preserve"> and functions folder should always be put in the same working directory.</w:t>
+        <w:t>. Both softwares support Windows, Mac and Linux. After you download the both softwares, the Automation folder could be put anywhere you like. The folder contains two parts: one is interface.R, which is the R script you will interact with; the other one is functions folder, which contains all the necessary functions to perform the whole automation process. In general, you do not need to open the folder. Notice, interface.R and functions folder should always be put in the same working directory.</w:t>
       </w:r>
     </w:p>
     <w:p>
@@ -370,50 +205,16 @@
         <w:spacing w:before="0" w:beforeAutospacing="0" w:after="0" w:afterAutospacing="0"/>
         <w:jc w:val="both"/>
         <w:rPr>
+          <w:rFonts w:ascii="-webkit-standard" w:hAnsi="-webkit-standard" w:hint="eastAsia"/>
+          <w:color w:val="000000"/>
+        </w:rPr>
+      </w:pPr>
+      <w:r>
+        <w:rPr>
           <w:rFonts w:ascii="-webkit-standard" w:hAnsi="-webkit-standard"/>
           <w:color w:val="000000"/>
         </w:rPr>
-      </w:pPr>
-      <w:r>
-        <w:rPr>
-          <w:rFonts w:ascii="-webkit-standard" w:hAnsi="-webkit-standard"/>
-          <w:color w:val="000000"/>
-        </w:rPr>
-        <w:t xml:space="preserve">Open the </w:t>
-      </w:r>
-      <w:proofErr w:type="spellStart"/>
-      <w:proofErr w:type="gramStart"/>
-      <w:r>
-        <w:rPr>
-          <w:rFonts w:ascii="-webkit-standard" w:hAnsi="-webkit-standard"/>
-          <w:color w:val="000000"/>
-        </w:rPr>
-        <w:t>interface.R</w:t>
-      </w:r>
-      <w:proofErr w:type="spellEnd"/>
-      <w:proofErr w:type="gramEnd"/>
-      <w:r>
-        <w:rPr>
-          <w:rFonts w:ascii="-webkit-standard" w:hAnsi="-webkit-standard"/>
-          <w:color w:val="000000"/>
-        </w:rPr>
-        <w:t xml:space="preserve"> using </w:t>
-      </w:r>
-      <w:proofErr w:type="spellStart"/>
-      <w:r>
-        <w:rPr>
-          <w:rFonts w:ascii="-webkit-standard" w:hAnsi="-webkit-standard"/>
-          <w:color w:val="000000"/>
-        </w:rPr>
-        <w:t>Rstudio</w:t>
-      </w:r>
-      <w:proofErr w:type="spellEnd"/>
-      <w:r>
-        <w:rPr>
-          <w:rFonts w:ascii="-webkit-standard" w:hAnsi="-webkit-standard"/>
-          <w:color w:val="000000"/>
-        </w:rPr>
-        <w:t>.</w:t>
+        <w:t>Open the interface.R using Rstudio.</w:t>
       </w:r>
       <w:r>
         <w:rPr>
@@ -433,7 +234,7 @@
         <w:spacing w:before="0" w:beforeAutospacing="0" w:after="0" w:afterAutospacing="0"/>
         <w:jc w:val="both"/>
         <w:rPr>
-          <w:rFonts w:ascii="-webkit-standard" w:hAnsi="-webkit-standard"/>
+          <w:rFonts w:ascii="-webkit-standard" w:hAnsi="-webkit-standard" w:hint="eastAsia"/>
           <w:color w:val="000000"/>
         </w:rPr>
       </w:pPr>
@@ -847,7 +648,7 @@
         </w:numPr>
         <w:spacing w:after="240"/>
         <w:rPr>
-          <w:rFonts w:eastAsia="Times New Roman" w:hint="eastAsia"/>
+          <w:rFonts w:eastAsia="Times New Roman"/>
         </w:rPr>
       </w:pPr>
       <w:r>
@@ -872,7 +673,7 @@
         </w:numPr>
         <w:spacing w:after="240"/>
         <w:rPr>
-          <w:rFonts w:eastAsia="Times New Roman" w:hint="eastAsia"/>
+          <w:rFonts w:eastAsia="Times New Roman"/>
         </w:rPr>
       </w:pPr>
       <w:r>
@@ -891,35 +692,7 @@
         <w:rPr>
           <w:rFonts w:eastAsia="Times New Roman"/>
         </w:rPr>
-        <w:t xml:space="preserve">he </w:t>
-      </w:r>
-      <w:proofErr w:type="spellStart"/>
-      <w:r>
-        <w:rPr>
-          <w:rFonts w:eastAsia="Times New Roman"/>
-        </w:rPr>
-        <w:t>file_name</w:t>
-      </w:r>
-      <w:proofErr w:type="spellEnd"/>
-      <w:r>
-        <w:rPr>
-          <w:rFonts w:eastAsia="Times New Roman"/>
-        </w:rPr>
-        <w:t xml:space="preserve"> is specified in step </w:t>
-      </w:r>
-      <w:proofErr w:type="gramStart"/>
-      <w:r>
-        <w:rPr>
-          <w:rFonts w:eastAsia="Times New Roman"/>
-        </w:rPr>
-        <w:t>3 part</w:t>
-      </w:r>
-      <w:proofErr w:type="gramEnd"/>
-      <w:r>
-        <w:rPr>
-          <w:rFonts w:eastAsia="Times New Roman"/>
-        </w:rPr>
-        <w:t xml:space="preserve"> c. This file contains all the statistics in data templates and alternation statistics. Each row corresponds to one participant in one trial. </w:t>
+        <w:t xml:space="preserve">he file_name is specified in step 3 part c. This file contains all the statistics in data templates and alternation statistics. Each row corresponds to one participant in one trial. </w:t>
       </w:r>
     </w:p>
     <w:p>
@@ -950,21 +723,7 @@
         <w:rPr>
           <w:rFonts w:eastAsia="Times New Roman"/>
         </w:rPr>
-        <w:t xml:space="preserve">version number and condition is specified in step </w:t>
-      </w:r>
-      <w:proofErr w:type="gramStart"/>
-      <w:r>
-        <w:rPr>
-          <w:rFonts w:eastAsia="Times New Roman"/>
-        </w:rPr>
-        <w:t>3 part</w:t>
-      </w:r>
-      <w:proofErr w:type="gramEnd"/>
-      <w:r>
-        <w:rPr>
-          <w:rFonts w:eastAsia="Times New Roman"/>
-        </w:rPr>
-        <w:t xml:space="preserve"> a and </w:t>
+        <w:t xml:space="preserve">version number and condition is specified in step 3 part a and </w:t>
       </w:r>
       <w:r>
         <w:rPr>
@@ -988,70 +747,44 @@
         </w:numPr>
         <w:spacing w:after="240"/>
         <w:rPr>
+          <w:rFonts w:eastAsia="Times New Roman"/>
+        </w:rPr>
+      </w:pPr>
+      <w:r>
+        <w:rPr>
+          <w:rFonts w:eastAsia="Times New Roman"/>
+        </w:rPr>
+        <w:t xml:space="preserve">The condition 2 summary data named </w:t>
+      </w:r>
+      <w:r>
+        <w:rPr>
+          <w:rFonts w:eastAsia="Times New Roman"/>
+        </w:rPr>
+        <w:t>version_number_con2.csv</w:t>
+      </w:r>
+      <w:r>
+        <w:rPr>
+          <w:rFonts w:eastAsia="Times New Roman"/>
+        </w:rPr>
+        <w:t>. The</w:t>
+      </w:r>
+      <w:r>
+        <w:rPr>
+          <w:rFonts w:eastAsia="Times New Roman"/>
+        </w:rPr>
+        <w:t xml:space="preserve"> version number and condition is specified in step 3 part a and </w:t>
+      </w:r>
+      <w:r>
+        <w:rPr>
           <w:rFonts w:eastAsia="Times New Roman" w:hint="eastAsia"/>
         </w:rPr>
-      </w:pPr>
-      <w:r>
-        <w:rPr>
-          <w:rFonts w:eastAsia="Times New Roman"/>
-        </w:rPr>
-        <w:t xml:space="preserve">The condition 2 summary data named </w:t>
-      </w:r>
-      <w:r>
-        <w:rPr>
-          <w:rFonts w:eastAsia="Times New Roman"/>
-        </w:rPr>
-        <w:t>version_number_con2.csv</w:t>
-      </w:r>
-      <w:r>
-        <w:rPr>
-          <w:rFonts w:eastAsia="Times New Roman"/>
-        </w:rPr>
-        <w:t>. The</w:t>
-      </w:r>
-      <w:r>
-        <w:rPr>
-          <w:rFonts w:eastAsia="Times New Roman"/>
-        </w:rPr>
-        <w:t xml:space="preserve"> version number and condition is specified in step </w:t>
-      </w:r>
-      <w:proofErr w:type="gramStart"/>
-      <w:r>
-        <w:rPr>
-          <w:rFonts w:eastAsia="Times New Roman"/>
-        </w:rPr>
-        <w:t>3 part</w:t>
-      </w:r>
-      <w:proofErr w:type="gramEnd"/>
-      <w:r>
-        <w:rPr>
-          <w:rFonts w:eastAsia="Times New Roman"/>
-        </w:rPr>
-        <w:t xml:space="preserve"> a and </w:t>
-      </w:r>
-      <w:r>
-        <w:rPr>
-          <w:rFonts w:eastAsia="Times New Roman" w:hint="eastAsia"/>
-        </w:rPr>
         <w:t xml:space="preserve">f. </w:t>
       </w:r>
       <w:r>
         <w:rPr>
           <w:rFonts w:eastAsia="Times New Roman"/>
         </w:rPr>
-        <w:t>This files contains average statistics for e</w:t>
-      </w:r>
-      <w:r>
-        <w:rPr>
-          <w:rFonts w:eastAsia="Times New Roman"/>
-        </w:rPr>
-        <w:t>ach participant in condition w</w:t>
-      </w:r>
-      <w:r>
-        <w:rPr>
-          <w:rFonts w:eastAsia="Times New Roman"/>
-        </w:rPr>
-        <w:t>, where each row corresponds to one participant.</w:t>
+        <w:t>This files contains average statistics for each participant in condition w, where each row corresponds to one participant.</w:t>
       </w:r>
     </w:p>
     <w:p>
@@ -1436,21 +1169,7 @@
         <w:rPr>
           <w:rFonts w:eastAsia="Times New Roman"/>
         </w:rPr>
-        <w:t>Fixation Time [</w:t>
-      </w:r>
-      <w:proofErr w:type="spellStart"/>
-      <w:r>
-        <w:rPr>
-          <w:rFonts w:eastAsia="Times New Roman"/>
-        </w:rPr>
-        <w:t>ms</w:t>
-      </w:r>
-      <w:proofErr w:type="spellEnd"/>
-      <w:r>
-        <w:rPr>
-          <w:rFonts w:eastAsia="Times New Roman"/>
-        </w:rPr>
-        <w:t>]</w:t>
+        <w:t>Fixation Time [ms]</w:t>
       </w:r>
       <w:r>
         <w:rPr>
@@ -1638,21 +1357,7 @@
         <w:rPr>
           <w:rFonts w:eastAsia="Times New Roman"/>
         </w:rPr>
-        <w:t>Fixation Time [</w:t>
-      </w:r>
-      <w:proofErr w:type="spellStart"/>
-      <w:r>
-        <w:rPr>
-          <w:rFonts w:eastAsia="Times New Roman"/>
-        </w:rPr>
-        <w:t>ms</w:t>
-      </w:r>
-      <w:proofErr w:type="spellEnd"/>
-      <w:r>
-        <w:rPr>
-          <w:rFonts w:eastAsia="Times New Roman"/>
-        </w:rPr>
-        <w:t>]</w:t>
+        <w:t>Fixation Time [ms]</w:t>
       </w:r>
       <w:r>
         <w:rPr>
@@ -1815,21 +1520,7 @@
         <w:rPr>
           <w:rFonts w:eastAsia="Times New Roman"/>
         </w:rPr>
-        <w:t>Fixation Duration Total [</w:t>
-      </w:r>
-      <w:proofErr w:type="spellStart"/>
-      <w:r>
-        <w:rPr>
-          <w:rFonts w:eastAsia="Times New Roman"/>
-        </w:rPr>
-        <w:t>ms</w:t>
-      </w:r>
-      <w:proofErr w:type="spellEnd"/>
-      <w:r>
-        <w:rPr>
-          <w:rFonts w:eastAsia="Times New Roman"/>
-        </w:rPr>
-        <w:t>]</w:t>
+        <w:t>Fixation Duration Total [ms]</w:t>
       </w:r>
       <w:r>
         <w:rPr>
@@ -1861,21 +1552,7 @@
           <w:rFonts w:eastAsia="Times New Roman"/>
         </w:rPr>
         <w:tab/>
-        <w:t>Saccade Duration Total [</w:t>
-      </w:r>
-      <w:proofErr w:type="spellStart"/>
-      <w:r>
-        <w:rPr>
-          <w:rFonts w:eastAsia="Times New Roman"/>
-        </w:rPr>
-        <w:t>ms</w:t>
-      </w:r>
-      <w:proofErr w:type="spellEnd"/>
-      <w:r>
-        <w:rPr>
-          <w:rFonts w:eastAsia="Times New Roman"/>
-        </w:rPr>
-        <w:t>]</w:t>
+        <w:t>Saccade Duration Total [ms]</w:t>
       </w:r>
       <w:r>
         <w:rPr>
@@ -2013,21 +1690,7 @@
         <w:rPr>
           <w:rFonts w:eastAsia="Times New Roman"/>
         </w:rPr>
-        <w:t>Trial Duration [</w:t>
-      </w:r>
-      <w:proofErr w:type="spellStart"/>
-      <w:r>
-        <w:rPr>
-          <w:rFonts w:eastAsia="Times New Roman"/>
-        </w:rPr>
-        <w:t>ms</w:t>
-      </w:r>
-      <w:proofErr w:type="spellEnd"/>
-      <w:r>
-        <w:rPr>
-          <w:rFonts w:eastAsia="Times New Roman"/>
-        </w:rPr>
-        <w:t>]</w:t>
+        <w:t>Trial Duration [ms]</w:t>
       </w:r>
       <w:r>
         <w:rPr>
@@ -2283,14 +1946,12 @@
                 <w:rFonts w:eastAsia="Times New Roman"/>
               </w:rPr>
             </w:pPr>
-            <w:proofErr w:type="spellStart"/>
             <w:r>
               <w:rPr>
                 <w:rFonts w:eastAsia="Times New Roman"/>
               </w:rPr>
               <w:t>Trial_dur</w:t>
             </w:r>
-            <w:proofErr w:type="spellEnd"/>
           </w:p>
         </w:tc>
         <w:tc>
@@ -2308,16 +1969,8 @@
               <w:rPr>
                 <w:rFonts w:eastAsia="Times New Roman"/>
               </w:rPr>
-              <w:t xml:space="preserve">Trial duration in </w:t>
-            </w:r>
-            <w:proofErr w:type="spellStart"/>
-            <w:r>
-              <w:rPr>
-                <w:rFonts w:eastAsia="Times New Roman"/>
-              </w:rPr>
-              <w:t>ms</w:t>
-            </w:r>
-            <w:proofErr w:type="spellEnd"/>
+              <w:t>Trial duration in ms</w:t>
+            </w:r>
           </w:p>
         </w:tc>
       </w:tr>
@@ -2339,14 +1992,12 @@
                 <w:rFonts w:eastAsia="Times New Roman"/>
               </w:rPr>
             </w:pPr>
-            <w:proofErr w:type="spellStart"/>
             <w:r>
               <w:rPr>
                 <w:rFonts w:eastAsia="Times New Roman"/>
               </w:rPr>
               <w:t>Tracking_ratio</w:t>
             </w:r>
-            <w:proofErr w:type="spellEnd"/>
           </w:p>
         </w:tc>
         <w:tc>
@@ -2422,14 +2073,12 @@
                 <w:rFonts w:eastAsia="Times New Roman"/>
               </w:rPr>
             </w:pPr>
-            <w:proofErr w:type="spellStart"/>
             <w:r>
               <w:rPr>
                 <w:rFonts w:eastAsia="Times New Roman"/>
               </w:rPr>
               <w:t>Blank_fix_count</w:t>
             </w:r>
-            <w:proofErr w:type="spellEnd"/>
           </w:p>
         </w:tc>
         <w:tc>
@@ -2471,14 +2120,12 @@
                 <w:rFonts w:eastAsia="Times New Roman"/>
               </w:rPr>
             </w:pPr>
-            <w:proofErr w:type="spellStart"/>
             <w:r>
               <w:rPr>
                 <w:rFonts w:eastAsia="Times New Roman"/>
               </w:rPr>
               <w:t>Blank_fix_time</w:t>
             </w:r>
-            <w:proofErr w:type="spellEnd"/>
           </w:p>
         </w:tc>
         <w:tc>
@@ -2519,14 +2166,12 @@
                 <w:rFonts w:eastAsia="Times New Roman"/>
               </w:rPr>
             </w:pPr>
-            <w:proofErr w:type="spellStart"/>
             <w:r>
               <w:rPr>
                 <w:rFonts w:eastAsia="Times New Roman"/>
               </w:rPr>
               <w:t>Blanks_fix_time_pct</w:t>
             </w:r>
-            <w:proofErr w:type="spellEnd"/>
           </w:p>
         </w:tc>
         <w:tc>
@@ -2568,14 +2213,12 @@
                 <w:rFonts w:eastAsia="Times New Roman"/>
               </w:rPr>
             </w:pPr>
-            <w:proofErr w:type="spellStart"/>
             <w:r>
               <w:rPr>
                 <w:rFonts w:eastAsia="Times New Roman"/>
               </w:rPr>
               <w:t>Image_fix_count</w:t>
             </w:r>
-            <w:proofErr w:type="spellEnd"/>
           </w:p>
         </w:tc>
         <w:tc>
@@ -2616,14 +2259,12 @@
                 <w:rFonts w:eastAsia="Times New Roman"/>
               </w:rPr>
             </w:pPr>
-            <w:proofErr w:type="spellStart"/>
             <w:r>
               <w:rPr>
                 <w:rFonts w:eastAsia="Times New Roman"/>
               </w:rPr>
               <w:t>Image_fix_time</w:t>
             </w:r>
-            <w:proofErr w:type="spellEnd"/>
           </w:p>
         </w:tc>
         <w:tc>
@@ -2665,14 +2306,12 @@
                 <w:rFonts w:eastAsia="Times New Roman"/>
               </w:rPr>
             </w:pPr>
-            <w:proofErr w:type="spellStart"/>
             <w:r>
               <w:rPr>
                 <w:rFonts w:eastAsia="Times New Roman"/>
               </w:rPr>
               <w:t>Image_fix_time_pct</w:t>
             </w:r>
-            <w:proofErr w:type="spellEnd"/>
           </w:p>
         </w:tc>
         <w:tc>
@@ -2713,14 +2352,12 @@
                 <w:rFonts w:eastAsia="Times New Roman"/>
               </w:rPr>
             </w:pPr>
-            <w:proofErr w:type="spellStart"/>
             <w:r>
               <w:rPr>
                 <w:rFonts w:eastAsia="Times New Roman"/>
               </w:rPr>
               <w:t>Text_fix_count</w:t>
             </w:r>
-            <w:proofErr w:type="spellEnd"/>
           </w:p>
         </w:tc>
         <w:tc>
@@ -2762,14 +2399,12 @@
                 <w:rFonts w:eastAsia="Times New Roman"/>
               </w:rPr>
             </w:pPr>
-            <w:proofErr w:type="spellStart"/>
             <w:r>
               <w:rPr>
                 <w:rFonts w:eastAsia="Times New Roman"/>
               </w:rPr>
               <w:t>Text_fix_time</w:t>
             </w:r>
-            <w:proofErr w:type="spellEnd"/>
           </w:p>
         </w:tc>
         <w:tc>
@@ -2810,14 +2445,12 @@
                 <w:rFonts w:eastAsia="Times New Roman"/>
               </w:rPr>
             </w:pPr>
-            <w:proofErr w:type="spellStart"/>
             <w:r>
               <w:rPr>
                 <w:rFonts w:eastAsia="Times New Roman"/>
               </w:rPr>
               <w:t>Text_fix_time_pct</w:t>
             </w:r>
-            <w:proofErr w:type="spellEnd"/>
           </w:p>
         </w:tc>
         <w:tc>
@@ -2859,14 +2492,12 @@
                 <w:rFonts w:eastAsia="Times New Roman"/>
               </w:rPr>
             </w:pPr>
-            <w:proofErr w:type="spellStart"/>
             <w:r>
               <w:rPr>
                 <w:rFonts w:eastAsia="Times New Roman"/>
               </w:rPr>
               <w:t>Fix_count</w:t>
             </w:r>
-            <w:proofErr w:type="spellEnd"/>
           </w:p>
         </w:tc>
         <w:tc>
@@ -2907,14 +2538,12 @@
                 <w:rFonts w:eastAsia="Times New Roman"/>
               </w:rPr>
             </w:pPr>
-            <w:proofErr w:type="spellStart"/>
             <w:r>
               <w:rPr>
                 <w:rFonts w:eastAsia="Times New Roman"/>
               </w:rPr>
               <w:t>Total_fix_dur</w:t>
             </w:r>
-            <w:proofErr w:type="spellEnd"/>
           </w:p>
         </w:tc>
         <w:tc>
@@ -2956,14 +2585,12 @@
                 <w:rFonts w:eastAsia="Times New Roman"/>
               </w:rPr>
             </w:pPr>
-            <w:proofErr w:type="spellStart"/>
             <w:r>
               <w:rPr>
                 <w:rFonts w:eastAsia="Times New Roman"/>
               </w:rPr>
               <w:t>Saccade_count</w:t>
             </w:r>
-            <w:proofErr w:type="spellEnd"/>
           </w:p>
         </w:tc>
         <w:tc>
@@ -2998,14 +2625,12 @@
                 <w:rFonts w:eastAsia="Times New Roman"/>
               </w:rPr>
             </w:pPr>
-            <w:proofErr w:type="spellStart"/>
             <w:r>
               <w:rPr>
                 <w:rFonts w:eastAsia="Times New Roman"/>
               </w:rPr>
               <w:t>Total_saccade_dur</w:t>
             </w:r>
-            <w:proofErr w:type="spellEnd"/>
           </w:p>
         </w:tc>
         <w:tc>
@@ -3047,14 +2672,12 @@
                 <w:rFonts w:eastAsia="Times New Roman"/>
               </w:rPr>
             </w:pPr>
-            <w:proofErr w:type="spellStart"/>
             <w:r>
               <w:rPr>
                 <w:rFonts w:eastAsia="Times New Roman"/>
               </w:rPr>
               <w:t>Total_saccade_amp</w:t>
             </w:r>
-            <w:proofErr w:type="spellEnd"/>
           </w:p>
         </w:tc>
         <w:tc>
@@ -3095,14 +2718,12 @@
                 <w:rFonts w:eastAsia="Times New Roman"/>
               </w:rPr>
             </w:pPr>
-            <w:proofErr w:type="spellStart"/>
             <w:r>
               <w:rPr>
                 <w:rFonts w:eastAsia="Times New Roman"/>
               </w:rPr>
               <w:t>Total_saccade_velocity</w:t>
             </w:r>
-            <w:proofErr w:type="spellEnd"/>
           </w:p>
         </w:tc>
         <w:tc>
@@ -3138,14 +2759,12 @@
                 <w:rFonts w:eastAsia="Times New Roman"/>
               </w:rPr>
             </w:pPr>
-            <w:proofErr w:type="spellStart"/>
             <w:r>
               <w:rPr>
                 <w:rFonts w:eastAsia="Times New Roman"/>
               </w:rPr>
               <w:t>Blink_count</w:t>
             </w:r>
-            <w:proofErr w:type="spellEnd"/>
           </w:p>
         </w:tc>
         <w:tc>
@@ -3221,14 +2840,12 @@
                 <w:rFonts w:eastAsia="Times New Roman"/>
               </w:rPr>
             </w:pPr>
-            <w:proofErr w:type="spellStart"/>
             <w:r>
               <w:rPr>
                 <w:rFonts w:eastAsia="Times New Roman"/>
               </w:rPr>
               <w:t>max_text_time</w:t>
             </w:r>
-            <w:proofErr w:type="spellEnd"/>
           </w:p>
         </w:tc>
         <w:tc>
@@ -3269,14 +2886,12 @@
                 <w:rFonts w:eastAsia="Times New Roman"/>
               </w:rPr>
             </w:pPr>
-            <w:proofErr w:type="spellStart"/>
             <w:r>
               <w:rPr>
                 <w:rFonts w:eastAsia="Times New Roman"/>
               </w:rPr>
               <w:t>ws_Text</w:t>
             </w:r>
-            <w:proofErr w:type="spellEnd"/>
           </w:p>
         </w:tc>
         <w:tc>
@@ -3318,14 +2933,12 @@
                 <w:rFonts w:eastAsia="Times New Roman"/>
               </w:rPr>
             </w:pPr>
-            <w:proofErr w:type="spellStart"/>
             <w:r>
               <w:rPr>
                 <w:rFonts w:eastAsia="Times New Roman"/>
               </w:rPr>
               <w:t>ws_Image</w:t>
             </w:r>
-            <w:proofErr w:type="spellEnd"/>
           </w:p>
         </w:tc>
         <w:tc>
@@ -3366,14 +2979,12 @@
                 <w:rFonts w:eastAsia="Times New Roman"/>
               </w:rPr>
             </w:pPr>
-            <w:proofErr w:type="spellStart"/>
             <w:r>
               <w:rPr>
                 <w:rFonts w:eastAsia="Times New Roman"/>
               </w:rPr>
               <w:t>ws_dash</w:t>
             </w:r>
-            <w:proofErr w:type="spellEnd"/>
           </w:p>
         </w:tc>
         <w:tc>
@@ -3391,13 +3002,7 @@
               <w:rPr>
                 <w:rFonts w:eastAsia="Times New Roman"/>
               </w:rPr>
-              <w:t>Alternation from</w:t>
-            </w:r>
-            <w:r>
-              <w:rPr>
-                <w:rFonts w:eastAsia="Times New Roman"/>
-              </w:rPr>
-              <w:t xml:space="preserve"> white space to dash count</w:t>
+              <w:t>Alternation from white space to dash count</w:t>
             </w:r>
           </w:p>
         </w:tc>
@@ -3421,14 +3026,12 @@
                 <w:rFonts w:eastAsia="Times New Roman"/>
               </w:rPr>
             </w:pPr>
-            <w:proofErr w:type="spellStart"/>
             <w:r>
               <w:rPr>
                 <w:rFonts w:eastAsia="Times New Roman"/>
               </w:rPr>
               <w:t>Text_Image</w:t>
             </w:r>
-            <w:proofErr w:type="spellEnd"/>
           </w:p>
         </w:tc>
         <w:tc>
@@ -3446,13 +3049,7 @@
               <w:rPr>
                 <w:rFonts w:eastAsia="Times New Roman"/>
               </w:rPr>
-              <w:t>Alternation from</w:t>
-            </w:r>
-            <w:r>
-              <w:rPr>
-                <w:rFonts w:eastAsia="Times New Roman"/>
-              </w:rPr>
-              <w:t xml:space="preserve"> text to image count</w:t>
+              <w:t>Alternation from text to image count</w:t>
             </w:r>
           </w:p>
         </w:tc>
@@ -3475,14 +3072,12 @@
                 <w:rFonts w:eastAsia="Times New Roman"/>
               </w:rPr>
             </w:pPr>
-            <w:proofErr w:type="spellStart"/>
             <w:r>
               <w:rPr>
                 <w:rFonts w:eastAsia="Times New Roman"/>
               </w:rPr>
               <w:t>Text_ws</w:t>
             </w:r>
-            <w:proofErr w:type="spellEnd"/>
           </w:p>
         </w:tc>
         <w:tc>
@@ -3524,14 +3119,12 @@
                 <w:rFonts w:eastAsia="Times New Roman"/>
               </w:rPr>
             </w:pPr>
-            <w:proofErr w:type="spellStart"/>
             <w:r>
               <w:rPr>
                 <w:rFonts w:eastAsia="Times New Roman"/>
               </w:rPr>
               <w:t>Text_dash</w:t>
             </w:r>
-            <w:proofErr w:type="spellEnd"/>
           </w:p>
         </w:tc>
         <w:tc>
@@ -3549,13 +3142,7 @@
               <w:rPr>
                 <w:rFonts w:eastAsia="Times New Roman"/>
               </w:rPr>
-              <w:t>Alternation from</w:t>
-            </w:r>
-            <w:r>
-              <w:rPr>
-                <w:rFonts w:eastAsia="Times New Roman"/>
-              </w:rPr>
-              <w:t xml:space="preserve"> text to dash count</w:t>
+              <w:t>Alternation from text to dash count</w:t>
             </w:r>
           </w:p>
         </w:tc>
@@ -3578,14 +3165,12 @@
                 <w:rFonts w:eastAsia="Times New Roman"/>
               </w:rPr>
             </w:pPr>
-            <w:proofErr w:type="spellStart"/>
             <w:r>
               <w:rPr>
                 <w:rFonts w:eastAsia="Times New Roman"/>
               </w:rPr>
               <w:t>Image_Text</w:t>
             </w:r>
-            <w:proofErr w:type="spellEnd"/>
           </w:p>
         </w:tc>
         <w:tc>
@@ -3603,13 +3188,7 @@
               <w:rPr>
                 <w:rFonts w:eastAsia="Times New Roman"/>
               </w:rPr>
-              <w:t>Alternation from</w:t>
-            </w:r>
-            <w:r>
-              <w:rPr>
-                <w:rFonts w:eastAsia="Times New Roman"/>
-              </w:rPr>
-              <w:t xml:space="preserve"> image to text count</w:t>
+              <w:t>Alternation from image to text count</w:t>
             </w:r>
           </w:p>
         </w:tc>
@@ -3633,14 +3212,12 @@
                 <w:rFonts w:eastAsia="Times New Roman"/>
               </w:rPr>
             </w:pPr>
-            <w:proofErr w:type="spellStart"/>
             <w:r>
               <w:rPr>
                 <w:rFonts w:eastAsia="Times New Roman"/>
               </w:rPr>
               <w:t>Image_ws</w:t>
             </w:r>
-            <w:proofErr w:type="spellEnd"/>
           </w:p>
         </w:tc>
         <w:tc>
@@ -3658,13 +3235,7 @@
               <w:rPr>
                 <w:rFonts w:eastAsia="Times New Roman"/>
               </w:rPr>
-              <w:t>Alternation from</w:t>
-            </w:r>
-            <w:r>
-              <w:rPr>
-                <w:rFonts w:eastAsia="Times New Roman"/>
-              </w:rPr>
-              <w:t xml:space="preserve"> image to white space count</w:t>
+              <w:t>Alternation from image to white space count</w:t>
             </w:r>
           </w:p>
         </w:tc>
@@ -3687,14 +3258,12 @@
                 <w:rFonts w:eastAsia="Times New Roman"/>
               </w:rPr>
             </w:pPr>
-            <w:proofErr w:type="spellStart"/>
             <w:r>
               <w:rPr>
                 <w:rFonts w:eastAsia="Times New Roman"/>
               </w:rPr>
               <w:t>Image_dash</w:t>
             </w:r>
-            <w:proofErr w:type="spellEnd"/>
           </w:p>
         </w:tc>
         <w:tc>
@@ -3712,13 +3281,7 @@
               <w:rPr>
                 <w:rFonts w:eastAsia="Times New Roman"/>
               </w:rPr>
-              <w:t>Alternation from</w:t>
-            </w:r>
-            <w:r>
-              <w:rPr>
-                <w:rFonts w:eastAsia="Times New Roman"/>
-              </w:rPr>
-              <w:t xml:space="preserve"> image to dash count</w:t>
+              <w:t>Alternation from image to dash count</w:t>
             </w:r>
           </w:p>
         </w:tc>
@@ -3742,14 +3305,12 @@
                 <w:rFonts w:eastAsia="Times New Roman"/>
               </w:rPr>
             </w:pPr>
-            <w:proofErr w:type="spellStart"/>
             <w:r>
               <w:rPr>
                 <w:rFonts w:eastAsia="Times New Roman"/>
               </w:rPr>
               <w:t>dash_Image</w:t>
             </w:r>
-            <w:proofErr w:type="spellEnd"/>
           </w:p>
         </w:tc>
         <w:tc>
@@ -3767,13 +3328,7 @@
               <w:rPr>
                 <w:rFonts w:eastAsia="Times New Roman"/>
               </w:rPr>
-              <w:t>Alternation from</w:t>
-            </w:r>
-            <w:r>
-              <w:rPr>
-                <w:rFonts w:eastAsia="Times New Roman"/>
-              </w:rPr>
-              <w:t xml:space="preserve"> dash to image count</w:t>
+              <w:t>Alternation from dash to image count</w:t>
             </w:r>
           </w:p>
         </w:tc>
@@ -3796,14 +3351,12 @@
                 <w:rFonts w:eastAsia="Times New Roman"/>
               </w:rPr>
             </w:pPr>
-            <w:proofErr w:type="spellStart"/>
             <w:r>
               <w:rPr>
                 <w:rFonts w:eastAsia="Times New Roman"/>
               </w:rPr>
               <w:t>dash_Text</w:t>
             </w:r>
-            <w:proofErr w:type="spellEnd"/>
           </w:p>
         </w:tc>
         <w:tc>
@@ -3821,13 +3374,7 @@
               <w:rPr>
                 <w:rFonts w:eastAsia="Times New Roman"/>
               </w:rPr>
-              <w:t>Alternation from</w:t>
-            </w:r>
-            <w:r>
-              <w:rPr>
-                <w:rFonts w:eastAsia="Times New Roman"/>
-              </w:rPr>
-              <w:t xml:space="preserve"> dash to text count</w:t>
+              <w:t>Alternation from dash to text count</w:t>
             </w:r>
           </w:p>
         </w:tc>
@@ -3851,14 +3398,12 @@
                 <w:rFonts w:eastAsia="Times New Roman"/>
               </w:rPr>
             </w:pPr>
-            <w:proofErr w:type="spellStart"/>
             <w:r>
               <w:rPr>
                 <w:rFonts w:eastAsia="Times New Roman"/>
               </w:rPr>
               <w:t>dash_ws</w:t>
             </w:r>
-            <w:proofErr w:type="spellEnd"/>
           </w:p>
         </w:tc>
         <w:tc>
@@ -3876,13 +3421,7 @@
               <w:rPr>
                 <w:rFonts w:eastAsia="Times New Roman"/>
               </w:rPr>
-              <w:t>Alternation from</w:t>
-            </w:r>
-            <w:r>
-              <w:rPr>
-                <w:rFonts w:eastAsia="Times New Roman"/>
-              </w:rPr>
-              <w:t xml:space="preserve"> dash to white space count</w:t>
+              <w:t>Alternation from dash to white space count</w:t>
             </w:r>
           </w:p>
         </w:tc>
@@ -3905,14 +3444,12 @@
                 <w:rFonts w:eastAsia="Times New Roman"/>
               </w:rPr>
             </w:pPr>
-            <w:proofErr w:type="spellStart"/>
             <w:r>
               <w:rPr>
                 <w:rFonts w:eastAsia="Times New Roman"/>
               </w:rPr>
               <w:t>weighted_text_image</w:t>
             </w:r>
-            <w:proofErr w:type="spellEnd"/>
           </w:p>
         </w:tc>
         <w:tc>
@@ -3930,7 +3467,19 @@
               <w:rPr>
                 <w:rFonts w:eastAsia="Times New Roman"/>
               </w:rPr>
-              <w:t xml:space="preserve">Weighted * alternation from text to image count </w:t>
+              <w:t>Weighted</w:t>
+            </w:r>
+            <w:r>
+              <w:rPr>
+                <w:rFonts w:eastAsia="Times New Roman"/>
+              </w:rPr>
+              <w:t xml:space="preserve"> alternation from text to image count </w:t>
+            </w:r>
+            <w:r>
+              <w:rPr>
+                <w:rFonts w:eastAsia="Times New Roman"/>
+              </w:rPr>
+              <w:t>*</w:t>
             </w:r>
           </w:p>
         </w:tc>
@@ -3945,7 +3494,6 @@
           <w:tcPr>
             <w:tcW w:w="2482" w:type="dxa"/>
             <w:noWrap/>
-            <w:hideMark/>
           </w:tcPr>
           <w:p>
             <w:pPr>
@@ -3954,14 +3502,12 @@
                 <w:rFonts w:eastAsia="Times New Roman"/>
               </w:rPr>
             </w:pPr>
-            <w:proofErr w:type="spellStart"/>
-            <w:r>
-              <w:rPr>
-                <w:rFonts w:eastAsia="Times New Roman"/>
-              </w:rPr>
-              <w:t>weighted_alt</w:t>
-            </w:r>
-            <w:proofErr w:type="spellEnd"/>
+            <w:r>
+              <w:rPr>
+                <w:rFonts w:eastAsia="Times New Roman"/>
+              </w:rPr>
+              <w:t>weighted_image_ws</w:t>
+            </w:r>
           </w:p>
         </w:tc>
         <w:tc>
@@ -3979,7 +3525,7 @@
               <w:rPr>
                 <w:rFonts w:eastAsia="Times New Roman"/>
               </w:rPr>
-              <w:t>Weighted * alternation count</w:t>
+              <w:t xml:space="preserve">Weighted alternation from image to white space * </w:t>
             </w:r>
           </w:p>
         </w:tc>
@@ -4002,14 +3548,12 @@
                 <w:rFonts w:eastAsia="Times New Roman"/>
               </w:rPr>
             </w:pPr>
-            <w:proofErr w:type="spellStart"/>
-            <w:r>
-              <w:rPr>
-                <w:rFonts w:eastAsia="Times New Roman"/>
-              </w:rPr>
-              <w:t>total_alt</w:t>
-            </w:r>
-            <w:proofErr w:type="spellEnd"/>
+            <w:r>
+              <w:rPr>
+                <w:rFonts w:eastAsia="Times New Roman"/>
+              </w:rPr>
+              <w:t>weighted_alt</w:t>
+            </w:r>
           </w:p>
         </w:tc>
         <w:tc>
@@ -4027,7 +3571,19 @@
               <w:rPr>
                 <w:rFonts w:eastAsia="Times New Roman"/>
               </w:rPr>
-              <w:t>Total alternation count</w:t>
+              <w:t>Weighted</w:t>
+            </w:r>
+            <w:r>
+              <w:rPr>
+                <w:rFonts w:eastAsia="Times New Roman"/>
+              </w:rPr>
+              <w:t xml:space="preserve"> alternation count</w:t>
+            </w:r>
+            <w:r>
+              <w:rPr>
+                <w:rFonts w:eastAsia="Times New Roman"/>
+              </w:rPr>
+              <w:t xml:space="preserve"> *</w:t>
             </w:r>
           </w:p>
         </w:tc>
@@ -4035,6 +3591,52 @@
       <w:tr>
         <w:trPr>
           <w:cnfStyle w:val="000000100000" w:firstRow="0" w:lastRow="0" w:firstColumn="0" w:lastColumn="0" w:oddVBand="0" w:evenVBand="0" w:oddHBand="1" w:evenHBand="0" w:firstRowFirstColumn="0" w:firstRowLastColumn="0" w:lastRowFirstColumn="0" w:lastRowLastColumn="0"/>
+          <w:trHeight w:val="320"/>
+          <w:jc w:val="center"/>
+        </w:trPr>
+        <w:tc>
+          <w:tcPr>
+            <w:tcW w:w="2482" w:type="dxa"/>
+            <w:noWrap/>
+            <w:hideMark/>
+          </w:tcPr>
+          <w:p>
+            <w:pPr>
+              <w:spacing w:after="240"/>
+              <w:rPr>
+                <w:rFonts w:eastAsia="Times New Roman"/>
+              </w:rPr>
+            </w:pPr>
+            <w:r>
+              <w:rPr>
+                <w:rFonts w:eastAsia="Times New Roman"/>
+              </w:rPr>
+              <w:t>total_alt</w:t>
+            </w:r>
+          </w:p>
+        </w:tc>
+        <w:tc>
+          <w:tcPr>
+            <w:tcW w:w="5347" w:type="dxa"/>
+          </w:tcPr>
+          <w:p>
+            <w:pPr>
+              <w:spacing w:after="240"/>
+              <w:rPr>
+                <w:rFonts w:eastAsia="Times New Roman"/>
+              </w:rPr>
+            </w:pPr>
+            <w:r>
+              <w:rPr>
+                <w:rFonts w:eastAsia="Times New Roman"/>
+              </w:rPr>
+              <w:t>Total alternation count</w:t>
+            </w:r>
+          </w:p>
+        </w:tc>
+      </w:tr>
+      <w:tr>
+        <w:trPr>
           <w:trHeight w:val="320"/>
           <w:jc w:val="center"/>
         </w:trPr>
@@ -4192,11 +3794,9 @@
             <w:hideMark/>
           </w:tcPr>
           <w:p>
-            <w:proofErr w:type="spellStart"/>
             <w:r>
               <w:t>Avg_trial_dur</w:t>
             </w:r>
-            <w:proofErr w:type="spellEnd"/>
           </w:p>
         </w:tc>
         <w:tc>
@@ -4222,11 +3822,9 @@
             <w:hideMark/>
           </w:tcPr>
           <w:p>
-            <w:proofErr w:type="spellStart"/>
             <w:r>
               <w:t>Avg_blank_fix_count</w:t>
             </w:r>
-            <w:proofErr w:type="spellEnd"/>
           </w:p>
         </w:tc>
         <w:tc>
@@ -4235,10 +3833,7 @@
           </w:tcPr>
           <w:p>
             <w:r>
-              <w:t>Average</w:t>
-            </w:r>
-            <w:r>
-              <w:t xml:space="preserve"> blank fixation count</w:t>
+              <w:t>Average blank fixation count</w:t>
             </w:r>
           </w:p>
         </w:tc>
@@ -4256,11 +3851,9 @@
             <w:hideMark/>
           </w:tcPr>
           <w:p>
-            <w:proofErr w:type="spellStart"/>
             <w:r>
               <w:t>Avg_blank_fix_time</w:t>
             </w:r>
-            <w:proofErr w:type="spellEnd"/>
           </w:p>
         </w:tc>
         <w:tc>
@@ -4269,10 +3862,7 @@
           </w:tcPr>
           <w:p>
             <w:r>
-              <w:t>Average</w:t>
-            </w:r>
-            <w:r>
-              <w:t xml:space="preserve"> blank fixation time</w:t>
+              <w:t>Average blank fixation time</w:t>
             </w:r>
           </w:p>
         </w:tc>
@@ -4289,11 +3879,9 @@
             <w:hideMark/>
           </w:tcPr>
           <w:p>
-            <w:proofErr w:type="spellStart"/>
             <w:r>
               <w:t>Avg_blank_fix_time_pct</w:t>
             </w:r>
-            <w:proofErr w:type="spellEnd"/>
           </w:p>
         </w:tc>
         <w:tc>
@@ -4302,10 +3890,7 @@
           </w:tcPr>
           <w:p>
             <w:r>
-              <w:t>Average</w:t>
-            </w:r>
-            <w:r>
-              <w:t xml:space="preserve"> blank fixation time percent</w:t>
+              <w:t>Average blank fixation time percent</w:t>
             </w:r>
           </w:p>
         </w:tc>
@@ -4323,11 +3908,9 @@
             <w:hideMark/>
           </w:tcPr>
           <w:p>
-            <w:proofErr w:type="spellStart"/>
             <w:r>
               <w:t>Avg_image_fix_count</w:t>
             </w:r>
-            <w:proofErr w:type="spellEnd"/>
           </w:p>
         </w:tc>
         <w:tc>
@@ -4336,10 +3919,7 @@
           </w:tcPr>
           <w:p>
             <w:r>
-              <w:t>Average</w:t>
-            </w:r>
-            <w:r>
-              <w:t xml:space="preserve"> image fixation count</w:t>
+              <w:t>Average image fixation count</w:t>
             </w:r>
           </w:p>
         </w:tc>
@@ -4356,11 +3936,9 @@
             <w:hideMark/>
           </w:tcPr>
           <w:p>
-            <w:proofErr w:type="spellStart"/>
             <w:r>
               <w:t>Avg_image_fix_time</w:t>
             </w:r>
-            <w:proofErr w:type="spellEnd"/>
           </w:p>
         </w:tc>
         <w:tc>
@@ -4369,10 +3947,7 @@
           </w:tcPr>
           <w:p>
             <w:r>
-              <w:t>Average</w:t>
-            </w:r>
-            <w:r>
-              <w:t xml:space="preserve"> image fixation time</w:t>
+              <w:t>Average image fixation time</w:t>
             </w:r>
           </w:p>
         </w:tc>
@@ -4390,11 +3965,9 @@
             <w:hideMark/>
           </w:tcPr>
           <w:p>
-            <w:proofErr w:type="spellStart"/>
             <w:r>
               <w:t>Avg_image_fix_time_pct</w:t>
             </w:r>
-            <w:proofErr w:type="spellEnd"/>
           </w:p>
         </w:tc>
         <w:tc>
@@ -4403,10 +3976,7 @@
           </w:tcPr>
           <w:p>
             <w:r>
-              <w:t>Average</w:t>
-            </w:r>
-            <w:r>
-              <w:t xml:space="preserve"> image fixation time percent</w:t>
+              <w:t>Average image fixation time percent</w:t>
             </w:r>
           </w:p>
         </w:tc>
@@ -4423,11 +3993,9 @@
             <w:hideMark/>
           </w:tcPr>
           <w:p>
-            <w:proofErr w:type="spellStart"/>
             <w:r>
               <w:t>Avg_text_fix_count</w:t>
             </w:r>
-            <w:proofErr w:type="spellEnd"/>
           </w:p>
         </w:tc>
         <w:tc>
@@ -4436,10 +4004,7 @@
           </w:tcPr>
           <w:p>
             <w:r>
-              <w:t>Average</w:t>
-            </w:r>
-            <w:r>
-              <w:t xml:space="preserve"> text fixation count</w:t>
+              <w:t>Average text fixation count</w:t>
             </w:r>
           </w:p>
         </w:tc>
@@ -4457,11 +4022,9 @@
             <w:hideMark/>
           </w:tcPr>
           <w:p>
-            <w:proofErr w:type="spellStart"/>
             <w:r>
               <w:t>Avg_text_fix_time</w:t>
             </w:r>
-            <w:proofErr w:type="spellEnd"/>
           </w:p>
         </w:tc>
         <w:tc>
@@ -4470,10 +4033,7 @@
           </w:tcPr>
           <w:p>
             <w:r>
-              <w:t>Average</w:t>
-            </w:r>
-            <w:r>
-              <w:t xml:space="preserve"> text fixation time</w:t>
+              <w:t>Average text fixation time</w:t>
             </w:r>
           </w:p>
         </w:tc>
@@ -4490,11 +4050,9 @@
             <w:hideMark/>
           </w:tcPr>
           <w:p>
-            <w:proofErr w:type="spellStart"/>
             <w:r>
               <w:t>Avg_text_fix_time_pct</w:t>
             </w:r>
-            <w:proofErr w:type="spellEnd"/>
           </w:p>
         </w:tc>
         <w:tc>
@@ -4503,10 +4061,7 @@
           </w:tcPr>
           <w:p>
             <w:r>
-              <w:t>Average</w:t>
-            </w:r>
-            <w:r>
-              <w:t xml:space="preserve"> text fixation time percent</w:t>
+              <w:t>Average text fixation time percent</w:t>
             </w:r>
           </w:p>
         </w:tc>
@@ -4524,11 +4079,9 @@
             <w:hideMark/>
           </w:tcPr>
           <w:p>
-            <w:proofErr w:type="spellStart"/>
             <w:r>
               <w:t>Avg_fix_count</w:t>
             </w:r>
-            <w:proofErr w:type="spellEnd"/>
           </w:p>
         </w:tc>
         <w:tc>
@@ -4537,10 +4090,7 @@
           </w:tcPr>
           <w:p>
             <w:r>
-              <w:t>Average</w:t>
-            </w:r>
-            <w:r>
-              <w:t xml:space="preserve"> fixation count</w:t>
+              <w:t>Average fixation count</w:t>
             </w:r>
           </w:p>
         </w:tc>
@@ -4557,11 +4107,9 @@
             <w:hideMark/>
           </w:tcPr>
           <w:p>
-            <w:proofErr w:type="spellStart"/>
             <w:r>
               <w:t>Avg_total_fix_dur</w:t>
             </w:r>
-            <w:proofErr w:type="spellEnd"/>
           </w:p>
         </w:tc>
         <w:tc>
@@ -4570,10 +4118,7 @@
           </w:tcPr>
           <w:p>
             <w:r>
-              <w:t>Average</w:t>
-            </w:r>
-            <w:r>
-              <w:t xml:space="preserve"> total fixation duration</w:t>
+              <w:t>Average total fixation duration</w:t>
             </w:r>
           </w:p>
         </w:tc>
@@ -4591,11 +4136,9 @@
             <w:hideMark/>
           </w:tcPr>
           <w:p>
-            <w:proofErr w:type="spellStart"/>
             <w:r>
               <w:t>Avg_saccade_count</w:t>
             </w:r>
-            <w:proofErr w:type="spellEnd"/>
           </w:p>
         </w:tc>
         <w:tc>
@@ -4604,10 +4147,7 @@
           </w:tcPr>
           <w:p>
             <w:r>
-              <w:t>Average</w:t>
-            </w:r>
-            <w:r>
-              <w:t xml:space="preserve"> saccade count</w:t>
+              <w:t>Average saccade count</w:t>
             </w:r>
           </w:p>
         </w:tc>
@@ -4624,11 +4164,9 @@
             <w:hideMark/>
           </w:tcPr>
           <w:p>
-            <w:proofErr w:type="spellStart"/>
             <w:r>
               <w:t>Avg_total_saccade_dur</w:t>
             </w:r>
-            <w:proofErr w:type="spellEnd"/>
           </w:p>
         </w:tc>
         <w:tc>
@@ -4637,10 +4175,7 @@
           </w:tcPr>
           <w:p>
             <w:r>
-              <w:t>Average</w:t>
-            </w:r>
-            <w:r>
-              <w:t xml:space="preserve"> total saccade duration</w:t>
+              <w:t>Average total saccade duration</w:t>
             </w:r>
           </w:p>
         </w:tc>
@@ -4658,11 +4193,9 @@
             <w:hideMark/>
           </w:tcPr>
           <w:p>
-            <w:proofErr w:type="spellStart"/>
             <w:r>
               <w:t>Avg_total_saccade_amp</w:t>
             </w:r>
-            <w:proofErr w:type="spellEnd"/>
           </w:p>
         </w:tc>
         <w:tc>
@@ -4671,10 +4204,7 @@
           </w:tcPr>
           <w:p>
             <w:r>
-              <w:t>Average</w:t>
-            </w:r>
-            <w:r>
-              <w:t xml:space="preserve"> total saccade amplitude</w:t>
+              <w:t>Average total saccade amplitude</w:t>
             </w:r>
           </w:p>
         </w:tc>
@@ -4691,11 +4221,9 @@
             <w:hideMark/>
           </w:tcPr>
           <w:p>
-            <w:proofErr w:type="spellStart"/>
             <w:r>
               <w:t>Avg_total_saccade_velocity</w:t>
             </w:r>
-            <w:proofErr w:type="spellEnd"/>
           </w:p>
         </w:tc>
         <w:tc>
@@ -4704,10 +4232,7 @@
           </w:tcPr>
           <w:p>
             <w:r>
-              <w:t>Average</w:t>
-            </w:r>
-            <w:r>
-              <w:t xml:space="preserve"> total saccade velocity</w:t>
+              <w:t>Average total saccade velocity</w:t>
             </w:r>
           </w:p>
         </w:tc>
@@ -4725,11 +4250,9 @@
             <w:hideMark/>
           </w:tcPr>
           <w:p>
-            <w:proofErr w:type="spellStart"/>
             <w:r>
               <w:t>Avg_blink_count</w:t>
             </w:r>
-            <w:proofErr w:type="spellEnd"/>
           </w:p>
         </w:tc>
         <w:tc>
@@ -4738,10 +4261,7 @@
           </w:tcPr>
           <w:p>
             <w:r>
-              <w:t>Average</w:t>
-            </w:r>
-            <w:r>
-              <w:t xml:space="preserve"> blink count</w:t>
+              <w:t>Average blink count</w:t>
             </w:r>
           </w:p>
         </w:tc>
@@ -4758,11 +4278,9 @@
             <w:hideMark/>
           </w:tcPr>
           <w:p>
-            <w:proofErr w:type="spellStart"/>
             <w:r>
               <w:t>Avg_ws_Text</w:t>
             </w:r>
-            <w:proofErr w:type="spellEnd"/>
           </w:p>
         </w:tc>
         <w:tc>
@@ -4770,11 +4288,6 @@
             <w:tcW w:w="3900" w:type="dxa"/>
           </w:tcPr>
           <w:p>
-            <w:pPr>
-              <w:rPr>
-                <w:rFonts w:hint="eastAsia"/>
-              </w:rPr>
-            </w:pPr>
             <w:r>
               <w:t xml:space="preserve">Average alternation </w:t>
             </w:r>
@@ -4797,11 +4310,9 @@
             <w:hideMark/>
           </w:tcPr>
           <w:p>
-            <w:proofErr w:type="spellStart"/>
             <w:r>
               <w:t>Avg_ws_Image</w:t>
             </w:r>
-            <w:proofErr w:type="spellEnd"/>
           </w:p>
         </w:tc>
         <w:tc>
@@ -4830,11 +4341,9 @@
             <w:hideMark/>
           </w:tcPr>
           <w:p>
-            <w:proofErr w:type="spellStart"/>
             <w:r>
               <w:t>Avg_ws_dash</w:t>
             </w:r>
-            <w:proofErr w:type="spellEnd"/>
           </w:p>
         </w:tc>
         <w:tc>
@@ -4842,11 +4351,6 @@
             <w:tcW w:w="3900" w:type="dxa"/>
           </w:tcPr>
           <w:p>
-            <w:pPr>
-              <w:rPr>
-                <w:rFonts w:hint="eastAsia"/>
-              </w:rPr>
-            </w:pPr>
             <w:r>
               <w:t>Average alternation from white space to dash count</w:t>
             </w:r>
@@ -4866,11 +4370,9 @@
             <w:hideMark/>
           </w:tcPr>
           <w:p>
-            <w:proofErr w:type="spellStart"/>
             <w:r>
               <w:t>Avg_Text_Image</w:t>
             </w:r>
-            <w:proofErr w:type="spellEnd"/>
           </w:p>
         </w:tc>
         <w:tc>
@@ -4896,11 +4398,9 @@
             <w:hideMark/>
           </w:tcPr>
           <w:p>
-            <w:proofErr w:type="spellStart"/>
             <w:r>
               <w:t>Avg_Text_ws</w:t>
             </w:r>
-            <w:proofErr w:type="spellEnd"/>
           </w:p>
         </w:tc>
         <w:tc>
@@ -4927,11 +4427,9 @@
             <w:hideMark/>
           </w:tcPr>
           <w:p>
-            <w:proofErr w:type="spellStart"/>
             <w:r>
               <w:t>Avg_Text_dash</w:t>
             </w:r>
-            <w:proofErr w:type="spellEnd"/>
           </w:p>
         </w:tc>
         <w:tc>
@@ -4957,11 +4455,9 @@
             <w:hideMark/>
           </w:tcPr>
           <w:p>
-            <w:proofErr w:type="spellStart"/>
             <w:r>
               <w:t>Avg_Image_Text</w:t>
             </w:r>
-            <w:proofErr w:type="spellEnd"/>
           </w:p>
         </w:tc>
         <w:tc>
@@ -4988,11 +4484,9 @@
             <w:hideMark/>
           </w:tcPr>
           <w:p>
-            <w:proofErr w:type="spellStart"/>
             <w:r>
               <w:t>Avg_Image_ws</w:t>
             </w:r>
-            <w:proofErr w:type="spellEnd"/>
           </w:p>
         </w:tc>
         <w:tc>
@@ -5018,11 +4512,9 @@
             <w:hideMark/>
           </w:tcPr>
           <w:p>
-            <w:proofErr w:type="spellStart"/>
             <w:r>
               <w:t>Avg_Image_dash</w:t>
             </w:r>
-            <w:proofErr w:type="spellEnd"/>
           </w:p>
         </w:tc>
         <w:tc>
@@ -5049,11 +4541,9 @@
             <w:hideMark/>
           </w:tcPr>
           <w:p>
-            <w:proofErr w:type="spellStart"/>
             <w:r>
               <w:t>Avg_dash_Image</w:t>
             </w:r>
-            <w:proofErr w:type="spellEnd"/>
           </w:p>
         </w:tc>
         <w:tc>
@@ -5079,11 +4569,9 @@
             <w:hideMark/>
           </w:tcPr>
           <w:p>
-            <w:proofErr w:type="spellStart"/>
             <w:r>
               <w:t>Avg_dash_Text</w:t>
             </w:r>
-            <w:proofErr w:type="spellEnd"/>
           </w:p>
         </w:tc>
         <w:tc>
@@ -5110,11 +4598,9 @@
             <w:hideMark/>
           </w:tcPr>
           <w:p>
-            <w:proofErr w:type="spellStart"/>
             <w:r>
               <w:t>Avg_dash_ws</w:t>
             </w:r>
-            <w:proofErr w:type="spellEnd"/>
           </w:p>
         </w:tc>
         <w:tc>
@@ -5140,11 +4626,9 @@
             <w:hideMark/>
           </w:tcPr>
           <w:p>
-            <w:proofErr w:type="spellStart"/>
             <w:r>
               <w:t>Avg_total_alt</w:t>
             </w:r>
-            <w:proofErr w:type="spellEnd"/>
           </w:p>
         </w:tc>
         <w:tc>
@@ -5170,11 +4654,15 @@
             <w:noWrap/>
           </w:tcPr>
           <w:p>
-            <w:proofErr w:type="spellStart"/>
-            <w:r>
-              <w:t>Avg_weighted_alt</w:t>
-            </w:r>
-            <w:proofErr w:type="spellEnd"/>
+            <w:r>
+              <w:t>Avg_</w:t>
+            </w:r>
+            <w:r>
+              <w:rPr>
+                <w:rFonts w:eastAsia="Times New Roman"/>
+              </w:rPr>
+              <w:t>weighted_text_image</w:t>
+            </w:r>
           </w:p>
         </w:tc>
         <w:tc>
@@ -5183,7 +4671,7 @@
           </w:tcPr>
           <w:p>
             <w:r>
-              <w:t>Average weighted alternation count</w:t>
+              <w:t>Average weighted alternation from text to image</w:t>
             </w:r>
           </w:p>
         </w:tc>
@@ -5197,11 +4685,19 @@
           <w:tcPr>
             <w:tcW w:w="2935" w:type="dxa"/>
             <w:noWrap/>
-            <w:hideMark/>
-          </w:tcPr>
-          <w:p>
-            <w:r>
-              <w:t>Version</w:t>
+          </w:tcPr>
+          <w:p>
+            <w:r>
+              <w:rPr>
+                <w:rFonts w:eastAsia="Times New Roman"/>
+              </w:rPr>
+              <w:t>Avg_</w:t>
+            </w:r>
+            <w:r>
+              <w:rPr>
+                <w:rFonts w:eastAsia="Times New Roman"/>
+              </w:rPr>
+              <w:t>weighted_image_ws</w:t>
             </w:r>
           </w:p>
         </w:tc>
@@ -5210,19 +4706,68 @@
             <w:tcW w:w="3900" w:type="dxa"/>
           </w:tcPr>
           <w:p>
+            <w:r>
+              <w:t>Average weighted alternation from image to white space</w:t>
+            </w:r>
             <w:bookmarkStart w:id="0" w:name="_GoBack"/>
             <w:bookmarkEnd w:id="0"/>
           </w:p>
         </w:tc>
       </w:tr>
+      <w:tr>
+        <w:trPr>
+          <w:cnfStyle w:val="000000100000" w:firstRow="0" w:lastRow="0" w:firstColumn="0" w:lastColumn="0" w:oddVBand="0" w:evenVBand="0" w:oddHBand="1" w:evenHBand="0" w:firstRowFirstColumn="0" w:firstRowLastColumn="0" w:lastRowFirstColumn="0" w:lastRowLastColumn="0"/>
+          <w:trHeight w:val="320"/>
+          <w:jc w:val="center"/>
+        </w:trPr>
+        <w:tc>
+          <w:tcPr>
+            <w:tcW w:w="2935" w:type="dxa"/>
+            <w:noWrap/>
+          </w:tcPr>
+          <w:p>
+            <w:r>
+              <w:t>Avg_weighted_alt</w:t>
+            </w:r>
+          </w:p>
+        </w:tc>
+        <w:tc>
+          <w:tcPr>
+            <w:tcW w:w="3900" w:type="dxa"/>
+          </w:tcPr>
+          <w:p>
+            <w:r>
+              <w:t>Average weighted alternation count</w:t>
+            </w:r>
+          </w:p>
+        </w:tc>
+      </w:tr>
+      <w:tr>
+        <w:trPr>
+          <w:trHeight w:val="320"/>
+          <w:jc w:val="center"/>
+        </w:trPr>
+        <w:tc>
+          <w:tcPr>
+            <w:tcW w:w="2935" w:type="dxa"/>
+            <w:noWrap/>
+            <w:hideMark/>
+          </w:tcPr>
+          <w:p>
+            <w:r>
+              <w:t>Version</w:t>
+            </w:r>
+          </w:p>
+        </w:tc>
+        <w:tc>
+          <w:tcPr>
+            <w:tcW w:w="3900" w:type="dxa"/>
+          </w:tcPr>
+          <w:p/>
+        </w:tc>
+      </w:tr>
     </w:tbl>
-    <w:p>
-      <w:pPr>
-        <w:rPr>
-          <w:rFonts w:hint="eastAsia"/>
-        </w:rPr>
-      </w:pPr>
-    </w:p>
+    <w:p/>
     <w:sectPr>
       <w:pgSz w:w="12240" w:h="15840"/>
       <w:pgMar w:top="1440" w:right="1440" w:bottom="1440" w:left="1440" w:header="720" w:footer="720" w:gutter="0"/>
@@ -6462,6 +6007,7 @@
   <w:style w:type="character" w:default="1" w:styleId="DefaultParagraphFont">
     <w:name w:val="Default Paragraph Font"/>
     <w:uiPriority w:val="1"/>
+    <w:semiHidden/>
     <w:unhideWhenUsed/>
   </w:style>
   <w:style w:type="table" w:default="1" w:styleId="TableNormal">
@@ -8628,7 +8174,7 @@
 </file>
 
 <file path=customXml/itemProps1.xml><?xml version="1.0" encoding="utf-8"?>
-<ds:datastoreItem xmlns:ds="http://schemas.openxmlformats.org/officeDocument/2006/customXml" ds:itemID="{56D0A4D2-94F2-2741-8AFC-A1C305AF9DD4}">
+<ds:datastoreItem xmlns:ds="http://schemas.openxmlformats.org/officeDocument/2006/customXml" ds:itemID="{051B02EB-52A5-7940-BEC3-A29CC61988B9}">
   <ds:schemaRefs>
     <ds:schemaRef ds:uri="http://schemas.openxmlformats.org/officeDocument/2006/bibliography"/>
   </ds:schemaRefs>

</xml_diff>

<commit_message>
Update the automate programs. 1. the wd will be autoset. 2. output will be stored in a folder. Update the user document. '
</commit_message>
<xml_diff>
--- a/Automate/User Documentation.docx
+++ b/Automate/User Documentation.docx
@@ -53,7 +53,13 @@
         <w:rPr>
           <w:i/>
         </w:rPr>
-        <w:t>April 2018</w:t>
+        <w:t>May</w:t>
+      </w:r>
+      <w:r>
+        <w:rPr>
+          <w:i/>
+        </w:rPr>
+        <w:t xml:space="preserve"> 2018</w:t>
       </w:r>
     </w:p>
     <w:p>
@@ -65,11 +71,15 @@
       <w:pPr>
         <w:rPr>
           <w:b/>
+          <w:sz w:val="28"/>
+          <w:szCs w:val="28"/>
         </w:rPr>
       </w:pPr>
       <w:r>
         <w:rPr>
           <w:b/>
+          <w:sz w:val="28"/>
+          <w:szCs w:val="28"/>
         </w:rPr>
         <w:t>Overview</w:t>
       </w:r>
@@ -77,79 +87,97 @@
     <w:p>
       <w:r>
         <w:tab/>
-        <w:t xml:space="preserve">The </w:t>
-      </w:r>
-      <w:r>
-        <w:t>A</w:t>
-      </w:r>
-      <w:r>
-        <w:t>utomation</w:t>
-      </w:r>
-      <w:r>
-        <w:t xml:space="preserve"> program serves for cleaning, combining and calculating alternation statistics from the data templates and raw data exported from the eye-tracking device. </w:t>
-      </w:r>
-      <w:r>
-        <w:t xml:space="preserve">The </w:t>
-      </w:r>
-      <w:r>
-        <w:t>A</w:t>
-      </w:r>
-      <w:r>
-        <w:t>utomation program can help researchers clean the data in an efficient and convenient way so th</w:t>
+        <w:t xml:space="preserve">The Automation program has two different parts. The first part </w:t>
+      </w:r>
+      <w:r>
+        <w:t xml:space="preserve">serves for cleaning, combining and calculating alternation statistics from the data templates and raw data exported from the eye-tracking device. </w:t>
+      </w:r>
+      <w:r>
+        <w:t>This process</w:t>
+      </w:r>
+      <w:r>
+        <w:t xml:space="preserve"> can help researchers clean the data in an efficient and convenient way so th</w:t>
       </w:r>
       <w:r>
         <w:t>at they can understand data better and spend time on valuable things instead of copying and pasting.</w:t>
       </w:r>
       <w:r>
-        <w:t xml:space="preserve"> The program is tested under both Mac OS and Windows OS.</w:t>
-      </w:r>
-    </w:p>
-    <w:p/>
-    <w:p>
-      <w:pPr>
-        <w:rPr>
-          <w:b/>
-        </w:rPr>
-      </w:pPr>
-      <w:r>
-        <w:rPr>
-          <w:b/>
-        </w:rPr>
-        <w:t>Installment</w:t>
-      </w:r>
-    </w:p>
-    <w:p>
-      <w:pPr>
-        <w:pStyle w:val="NormalWeb"/>
-        <w:spacing w:before="0" w:beforeAutospacing="0" w:after="0" w:afterAutospacing="0"/>
-        <w:jc w:val="both"/>
-        <w:rPr>
-          <w:color w:val="000000"/>
-        </w:rPr>
-      </w:pPr>
-      <w:r>
-        <w:tab/>
-      </w:r>
-      <w:r>
-        <w:rPr>
-          <w:color w:val="000000"/>
-        </w:rPr>
-        <w:t xml:space="preserve">In order to use the Automation program, you need to have R and Rstudio ready on your computer. R is a free software environment for statistical computing and graphics while Rstudio is the IDE for R. R can be downloaded </w:t>
+        <w:t xml:space="preserve"> </w:t>
+      </w:r>
+    </w:p>
+    <w:p>
+      <w:pPr>
+        <w:ind w:firstLine="720"/>
+      </w:pPr>
+      <w:r>
+        <w:t xml:space="preserve">The second part serves for creating alternation plots either by participant or by trial in a given version. This process can help researchers visualize how the participant switch the fixations among different AOIs. </w:t>
+      </w:r>
+    </w:p>
+    <w:p>
+      <w:pPr>
+        <w:ind w:firstLine="720"/>
+      </w:pPr>
+      <w:r>
+        <w:t>The program is tested under both Mac OS and Windows OS.</w:t>
+      </w:r>
+      <w:r>
+        <w:t xml:space="preserve"> The most updated version of this program could be found </w:t>
+      </w:r>
+      <w:r>
+        <w:t xml:space="preserve">at </w:t>
       </w:r>
       <w:hyperlink r:id="rId6" w:history="1">
         <w:r>
           <w:rPr>
             <w:rStyle w:val="Hyperlink"/>
-            <w:color w:val="1155CC"/>
           </w:rPr>
-          <w:t>here</w:t>
+          <w:t>GitHub</w:t>
         </w:r>
       </w:hyperlink>
       <w:r>
+        <w:t xml:space="preserve"> or CMU box</w:t>
+      </w:r>
+      <w:bookmarkStart w:id="0" w:name="_GoBack"/>
+      <w:bookmarkEnd w:id="0"/>
+      <w:r>
+        <w:t xml:space="preserve">. </w:t>
+      </w:r>
+    </w:p>
+    <w:p/>
+    <w:p>
+      <w:pPr>
+        <w:rPr>
+          <w:b/>
+          <w:sz w:val="28"/>
+          <w:szCs w:val="28"/>
+        </w:rPr>
+      </w:pPr>
+      <w:r>
+        <w:rPr>
+          <w:b/>
+          <w:sz w:val="28"/>
+          <w:szCs w:val="28"/>
+        </w:rPr>
+        <w:t>Installment</w:t>
+      </w:r>
+    </w:p>
+    <w:p>
+      <w:pPr>
+        <w:pStyle w:val="NormalWeb"/>
+        <w:spacing w:before="0" w:beforeAutospacing="0" w:after="0" w:afterAutospacing="0"/>
+        <w:jc w:val="both"/>
         <w:rPr>
           <w:color w:val="000000"/>
         </w:rPr>
-        <w:t xml:space="preserve">, and Rstudio can be downloaded </w:t>
+      </w:pPr>
+      <w:r>
+        <w:tab/>
+      </w:r>
+      <w:r>
+        <w:rPr>
+          <w:color w:val="000000"/>
+        </w:rPr>
+        <w:t xml:space="preserve">In order to use the Automation program, you need to have R and Rstudio ready on your computer. R is a free software environment for statistical computing and graphics while Rstudio is the IDE for R. R can be downloaded </w:t>
       </w:r>
       <w:hyperlink r:id="rId7" w:history="1">
         <w:r>
@@ -164,7 +192,34 @@
         <w:rPr>
           <w:color w:val="000000"/>
         </w:rPr>
-        <w:t>. Both softwares support Windows, Mac and Linux. After you download the both softwares, the Automation folder could be put anywhere you like. The folder contains two parts: one is interface.R, which is the R script you will interact with; the other one is functions folder, which contains all the necessary functions to perform the whole automation process. In general, you do not need to open the folder. Notice, interface.R and functions folder should always be put in the same working directory.</w:t>
+        <w:t xml:space="preserve">, and Rstudio can be downloaded </w:t>
+      </w:r>
+      <w:hyperlink r:id="rId8" w:history="1">
+        <w:r>
+          <w:rPr>
+            <w:rStyle w:val="Hyperlink"/>
+            <w:color w:val="1155CC"/>
+          </w:rPr>
+          <w:t>here</w:t>
+        </w:r>
+      </w:hyperlink>
+      <w:r>
+        <w:rPr>
+          <w:color w:val="000000"/>
+        </w:rPr>
+        <w:t>. Both softwares support Windows, Mac and Linux. After</w:t>
+      </w:r>
+      <w:r>
+        <w:rPr>
+          <w:color w:val="000000"/>
+        </w:rPr>
+        <w:t xml:space="preserve"> you download the both software</w:t>
+      </w:r>
+      <w:r>
+        <w:rPr>
+          <w:color w:val="000000"/>
+        </w:rPr>
+        <w:t xml:space="preserve">, the Automation folder could be put anywhere you like. </w:t>
       </w:r>
     </w:p>
     <w:p>
@@ -174,6 +229,8 @@
         <w:jc w:val="both"/>
         <w:rPr>
           <w:color w:val="000000"/>
+          <w:sz w:val="28"/>
+          <w:szCs w:val="28"/>
         </w:rPr>
       </w:pPr>
     </w:p>
@@ -185,12 +242,102 @@
         <w:rPr>
           <w:b/>
           <w:color w:val="000000"/>
+          <w:sz w:val="28"/>
+          <w:szCs w:val="28"/>
         </w:rPr>
       </w:pPr>
       <w:r>
         <w:rPr>
           <w:b/>
           <w:color w:val="000000"/>
+          <w:sz w:val="28"/>
+          <w:szCs w:val="28"/>
+        </w:rPr>
+        <w:t>What is inside?</w:t>
+      </w:r>
+    </w:p>
+    <w:p>
+      <w:pPr>
+        <w:pStyle w:val="NormalWeb"/>
+        <w:spacing w:before="0" w:beforeAutospacing="0" w:after="0" w:afterAutospacing="0"/>
+        <w:ind w:firstLine="720"/>
+        <w:jc w:val="both"/>
+        <w:rPr>
+          <w:color w:val="000000"/>
+        </w:rPr>
+      </w:pPr>
+      <w:r>
+        <w:rPr>
+          <w:color w:val="000000"/>
+        </w:rPr>
+        <w:t xml:space="preserve">The folder has two different components. The first part is two R script files called data_cleaning.R and alt_plots.R. As suggested by the name, data_cleaning.R is used to clean the data while alt_plots.R is used to create the alternation plots. You only need to open the corresponding file depends on your needs. The second part is a folder called functions. It contains all the functions needed to clean the data or create the plots. </w:t>
+      </w:r>
+      <w:r>
+        <w:rPr>
+          <w:color w:val="000000"/>
+        </w:rPr>
+        <w:t xml:space="preserve">In general, there is no need to even open that folder unless you are curious. </w:t>
+      </w:r>
+    </w:p>
+    <w:p>
+      <w:pPr>
+        <w:pStyle w:val="NormalWeb"/>
+        <w:spacing w:before="0" w:beforeAutospacing="0" w:after="0" w:afterAutospacing="0"/>
+        <w:jc w:val="both"/>
+        <w:rPr>
+          <w:color w:val="000000"/>
+        </w:rPr>
+      </w:pPr>
+    </w:p>
+    <w:p>
+      <w:pPr>
+        <w:pStyle w:val="NormalWeb"/>
+        <w:spacing w:before="0" w:beforeAutospacing="0" w:after="0" w:afterAutospacing="0"/>
+        <w:jc w:val="both"/>
+        <w:rPr>
+          <w:b/>
+          <w:color w:val="000000"/>
+          <w:sz w:val="28"/>
+          <w:szCs w:val="28"/>
+        </w:rPr>
+      </w:pPr>
+      <w:r>
+        <w:rPr>
+          <w:b/>
+          <w:color w:val="000000"/>
+          <w:sz w:val="28"/>
+          <w:szCs w:val="28"/>
+        </w:rPr>
+        <w:t>Part I: Data C</w:t>
+      </w:r>
+      <w:r>
+        <w:rPr>
+          <w:b/>
+          <w:color w:val="000000"/>
+          <w:sz w:val="28"/>
+          <w:szCs w:val="28"/>
+        </w:rPr>
+        <w:t>leaning</w:t>
+      </w:r>
+    </w:p>
+    <w:p>
+      <w:pPr>
+        <w:pStyle w:val="NormalWeb"/>
+        <w:spacing w:before="0" w:beforeAutospacing="0" w:after="0" w:afterAutospacing="0"/>
+        <w:jc w:val="both"/>
+        <w:rPr>
+          <w:b/>
+          <w:color w:val="000000"/>
+          <w:sz w:val="28"/>
+          <w:szCs w:val="28"/>
+        </w:rPr>
+      </w:pPr>
+      <w:r>
+        <w:rPr>
+          <w:b/>
+          <w:color w:val="000000"/>
+          <w:sz w:val="28"/>
+          <w:szCs w:val="28"/>
         </w:rPr>
         <w:t>How to Use</w:t>
       </w:r>
@@ -214,7 +361,14 @@
           <w:rFonts w:ascii="-webkit-standard" w:hAnsi="-webkit-standard"/>
           <w:color w:val="000000"/>
         </w:rPr>
-        <w:t>Open the interface.R using Rstudio.</w:t>
+        <w:t>Open the data_cleaning</w:t>
+      </w:r>
+      <w:r>
+        <w:rPr>
+          <w:rFonts w:ascii="-webkit-standard" w:hAnsi="-webkit-standard"/>
+          <w:color w:val="000000"/>
+        </w:rPr>
+        <w:t>.R using Rstudio.</w:t>
       </w:r>
       <w:r>
         <w:rPr>
@@ -250,7 +404,22 @@
           <w:rFonts w:ascii="-webkit-standard" w:hAnsi="-webkit-standard"/>
           <w:color w:val="000000"/>
         </w:rPr>
-        <w:t xml:space="preserve">by clicking the [source] bottom. </w:t>
+        <w:t>by clicking the [</w:t>
+      </w:r>
+      <w:r>
+        <w:rPr>
+          <w:rFonts w:ascii="-webkit-standard" w:hAnsi="-webkit-standard"/>
+          <w:b/>
+          <w:color w:val="000000"/>
+        </w:rPr>
+        <w:t>source</w:t>
+      </w:r>
+      <w:r>
+        <w:rPr>
+          <w:rFonts w:ascii="-webkit-standard" w:hAnsi="-webkit-standard"/>
+          <w:color w:val="000000"/>
+        </w:rPr>
+        <w:t xml:space="preserve">] bottom. </w:t>
       </w:r>
     </w:p>
     <w:p>
@@ -266,10 +435,10 @@
           <w:noProof/>
         </w:rPr>
         <w:drawing>
-          <wp:inline distT="0" distB="0" distL="0" distR="0" wp14:anchorId="6A60B7AA" wp14:editId="1B72DA84">
-            <wp:extent cx="5943600" cy="875665"/>
-            <wp:effectExtent l="0" t="0" r="0" b="0"/>
-            <wp:docPr id="6" name="Picture 6"/>
+          <wp:inline distT="0" distB="0" distL="0" distR="0" wp14:anchorId="487656F0" wp14:editId="7904AB15">
+            <wp:extent cx="5943600" cy="855980"/>
+            <wp:effectExtent l="0" t="0" r="0" b="7620"/>
+            <wp:docPr id="2" name="Picture 2"/>
             <wp:cNvGraphicFramePr>
               <a:graphicFrameLocks xmlns:a="http://schemas.openxmlformats.org/drawingml/2006/main" noChangeAspect="1"/>
             </wp:cNvGraphicFramePr>
@@ -277,11 +446,11 @@
               <a:graphicData uri="http://schemas.openxmlformats.org/drawingml/2006/picture">
                 <pic:pic xmlns:pic="http://schemas.openxmlformats.org/drawingml/2006/picture">
                   <pic:nvPicPr>
-                    <pic:cNvPr id="6" name="Screen Shot 2018-04-30 at 14.22.42.png"/>
+                    <pic:cNvPr id="2" name="Screen Shot 2018-05-10 at 01.01.14.png"/>
                     <pic:cNvPicPr/>
                   </pic:nvPicPr>
                   <pic:blipFill>
-                    <a:blip r:embed="rId8">
+                    <a:blip r:embed="rId9">
                       <a:extLst>
                         <a:ext uri="{28A0092B-C50C-407E-A947-70E740481C1C}">
                           <a14:useLocalDpi xmlns:a14="http://schemas.microsoft.com/office/drawing/2010/main" val="0"/>
@@ -295,7 +464,7 @@
                   <pic:spPr>
                     <a:xfrm>
                       <a:off x="0" y="0"/>
-                      <a:ext cx="5943600" cy="875665"/>
+                      <a:ext cx="5943600" cy="855980"/>
                     </a:xfrm>
                     <a:prstGeom prst="rect">
                       <a:avLst/>
@@ -339,6 +508,7 @@
           <w:rFonts w:eastAsia="Times New Roman"/>
           <w:noProof/>
         </w:rPr>
+        <w:lastRenderedPageBreak/>
         <w:drawing>
           <wp:inline distT="0" distB="0" distL="0" distR="0" wp14:anchorId="2035AC28" wp14:editId="461A48D5">
             <wp:extent cx="5943600" cy="1385570"/>
@@ -355,7 +525,7 @@
                     <pic:cNvPicPr/>
                   </pic:nvPicPr>
                   <pic:blipFill>
-                    <a:blip r:embed="rId9">
+                    <a:blip r:embed="rId10">
                       <a:extLst>
                         <a:ext uri="{28A0092B-C50C-407E-A947-70E740481C1C}">
                           <a14:useLocalDpi xmlns:a14="http://schemas.microsoft.com/office/drawing/2010/main" val="0"/>
@@ -456,7 +626,6 @@
         <w:rPr>
           <w:rFonts w:eastAsia="Times New Roman"/>
         </w:rPr>
-        <w:lastRenderedPageBreak/>
         <w:t>Please enter eye we want to focus (left or right) and press [enter] to continue:</w:t>
       </w:r>
       <w:r>
@@ -630,13 +799,55 @@
         <w:rPr>
           <w:rFonts w:eastAsia="Times New Roman"/>
         </w:rPr>
-        <w:t>In this step, you need to choose all the required datasets for automation process. The program will first specify the desired dataset name</w:t>
-      </w:r>
-      <w:r>
-        <w:rPr>
-          <w:rFonts w:eastAsia="Times New Roman"/>
-        </w:rPr>
-        <w:t>. After you hit enter, a dialogue box will pop, and then you can choose the desired dataset. Each dataset in this step must contain all the required variables. They are listed in the Appendix 1.</w:t>
+        <w:t xml:space="preserve">After all the questions are answered, the program will print all the information you entered and asks you to check if everything is correct. </w:t>
+      </w:r>
+      <w:r>
+        <w:rPr>
+          <w:rFonts w:eastAsia="Times New Roman"/>
+        </w:rPr>
+        <w:t>Hit enter</w:t>
+      </w:r>
+      <w:r>
+        <w:rPr>
+          <w:rFonts w:eastAsia="Times New Roman"/>
+        </w:rPr>
+        <w:t xml:space="preserve"> if all of them are correct and program will continue. If you found any information entered is wrong, </w:t>
+      </w:r>
+      <w:r>
+        <w:rPr>
+          <w:rFonts w:eastAsia="Times New Roman"/>
+        </w:rPr>
+        <w:t xml:space="preserve">type ‘stop’(or </w:t>
+      </w:r>
+      <w:r>
+        <w:rPr>
+          <w:rFonts w:eastAsia="Times New Roman"/>
+        </w:rPr>
+        <w:t>anything</w:t>
+      </w:r>
+      <w:r>
+        <w:rPr>
+          <w:rFonts w:eastAsia="Times New Roman"/>
+        </w:rPr>
+        <w:t xml:space="preserve"> other than blank)</w:t>
+      </w:r>
+      <w:r>
+        <w:rPr>
+          <w:rFonts w:eastAsia="Times New Roman"/>
+        </w:rPr>
+        <w:t xml:space="preserve"> and hit [enter]. Program will stop and you can click source to restart the </w:t>
+      </w:r>
+      <w:r>
+        <w:rPr>
+          <w:rFonts w:eastAsia="Times New Roman"/>
+        </w:rPr>
+        <w:t>process</w:t>
+      </w:r>
+      <w:r>
+        <w:rPr>
+          <w:rFonts w:eastAsia="Times New Roman"/>
+        </w:rPr>
+        <w:t>.</w:t>
       </w:r>
     </w:p>
     <w:p>
@@ -655,7 +866,45 @@
         <w:rPr>
           <w:rFonts w:eastAsia="Times New Roman"/>
         </w:rPr>
+        <w:t>In this step, you need to choose all the required datasets for automation process. The program will first specify the desired dataset name</w:t>
+      </w:r>
+      <w:r>
+        <w:rPr>
+          <w:rFonts w:eastAsia="Times New Roman"/>
+        </w:rPr>
+        <w:t>. After you hit enter, a dialogue box will pop, and then you can choose the desired dataset. Each dataset in this step must contain all the required variables. They are listed in the Appendix 1.</w:t>
+      </w:r>
+    </w:p>
+    <w:p>
+      <w:pPr>
+        <w:pStyle w:val="ListParagraph"/>
+        <w:numPr>
+          <w:ilvl w:val="0"/>
+          <w:numId w:val="3"/>
+        </w:numPr>
+        <w:spacing w:after="240"/>
+        <w:rPr>
+          <w:rFonts w:eastAsia="Times New Roman"/>
+        </w:rPr>
+      </w:pPr>
+      <w:r>
+        <w:rPr>
+          <w:rFonts w:eastAsia="Times New Roman"/>
+        </w:rPr>
         <w:t>After all the datasets are chosen and loaded, the script will run automatically. Three csv files will be produced in the end</w:t>
+      </w:r>
+      <w:r>
+        <w:rPr>
+          <w:rFonts w:eastAsia="Times New Roman"/>
+        </w:rPr>
+        <w:t xml:space="preserve"> and will be stored in a folder called </w:t>
+      </w:r>
+      <w:r>
+        <w:rPr>
+          <w:rFonts w:eastAsia="Times New Roman"/>
+          <w:b/>
+        </w:rPr>
+        <w:t>Output Data</w:t>
       </w:r>
       <w:r>
         <w:rPr>
@@ -810,23 +1059,42 @@
     </w:p>
     <w:p>
       <w:pPr>
-        <w:spacing w:after="240"/>
-        <w:rPr>
-          <w:rFonts w:eastAsia="Times New Roman"/>
-        </w:rPr>
-      </w:pPr>
-      <w:r>
-        <w:rPr>
-          <w:rFonts w:eastAsia="Times New Roman"/>
+        <w:jc w:val="both"/>
+        <w:rPr>
           <w:b/>
-        </w:rPr>
-        <w:t>Remark</w:t>
-      </w:r>
-      <w:r>
-        <w:rPr>
-          <w:rFonts w:eastAsia="Times New Roman"/>
-        </w:rPr>
-        <w:t>:</w:t>
+          <w:color w:val="000000"/>
+          <w:sz w:val="28"/>
+          <w:szCs w:val="28"/>
+        </w:rPr>
+      </w:pPr>
+      <w:r>
+        <w:rPr>
+          <w:b/>
+          <w:color w:val="000000"/>
+          <w:sz w:val="28"/>
+          <w:szCs w:val="28"/>
+        </w:rPr>
+        <w:t>Part II: Alternation Plots</w:t>
+      </w:r>
+    </w:p>
+    <w:p>
+      <w:pPr>
+        <w:jc w:val="both"/>
+        <w:rPr>
+          <w:b/>
+          <w:color w:val="000000"/>
+          <w:sz w:val="28"/>
+          <w:szCs w:val="28"/>
+        </w:rPr>
+      </w:pPr>
+      <w:r>
+        <w:rPr>
+          <w:b/>
+          <w:color w:val="000000"/>
+          <w:sz w:val="28"/>
+          <w:szCs w:val="28"/>
+        </w:rPr>
+        <w:t>How to Use</w:t>
       </w:r>
     </w:p>
     <w:p>
@@ -834,48 +1102,55 @@
         <w:pStyle w:val="ListParagraph"/>
         <w:numPr>
           <w:ilvl w:val="0"/>
-          <w:numId w:val="5"/>
+          <w:numId w:val="9"/>
         </w:numPr>
-        <w:spacing w:after="240"/>
-        <w:rPr>
-          <w:rFonts w:eastAsia="Times New Roman"/>
-        </w:rPr>
-      </w:pPr>
-      <w:r>
-        <w:rPr>
-          <w:rFonts w:eastAsia="Times New Roman"/>
-        </w:rPr>
-        <w:t xml:space="preserve">The program may take a relatively long time to run </w:t>
-      </w:r>
-      <w:r>
-        <w:rPr>
-          <w:rFonts w:eastAsia="Times New Roman"/>
-        </w:rPr>
-        <w:t>for</w:t>
-      </w:r>
-      <w:r>
-        <w:rPr>
-          <w:rFonts w:eastAsia="Times New Roman"/>
-        </w:rPr>
-        <w:t xml:space="preserve"> the first time since R need to download</w:t>
-      </w:r>
-      <w:r>
-        <w:rPr>
-          <w:rFonts w:eastAsia="Times New Roman" w:hint="eastAsia"/>
-        </w:rPr>
-        <w:t xml:space="preserve"> </w:t>
-      </w:r>
-      <w:r>
-        <w:rPr>
-          <w:rFonts w:eastAsia="Times New Roman"/>
-        </w:rPr>
-        <w:t>and install</w:t>
-      </w:r>
-      <w:r>
-        <w:rPr>
-          <w:rFonts w:eastAsia="Times New Roman"/>
-        </w:rPr>
-        <w:t xml:space="preserve"> all the required package. The run time should reduce significantly afterwards.</w:t>
+        <w:jc w:val="both"/>
+        <w:rPr>
+          <w:color w:val="000000"/>
+        </w:rPr>
+      </w:pPr>
+      <w:r>
+        <w:rPr>
+          <w:color w:val="000000"/>
+        </w:rPr>
+        <w:t xml:space="preserve">Open the alt_plots.R </w:t>
+      </w:r>
+    </w:p>
+    <w:p>
+      <w:pPr>
+        <w:pStyle w:val="NormalWeb"/>
+        <w:numPr>
+          <w:ilvl w:val="0"/>
+          <w:numId w:val="9"/>
+        </w:numPr>
+        <w:spacing w:before="0" w:beforeAutospacing="0" w:after="0" w:afterAutospacing="0"/>
+        <w:jc w:val="both"/>
+        <w:rPr>
+          <w:rFonts w:ascii="-webkit-standard" w:hAnsi="-webkit-standard" w:hint="eastAsia"/>
+          <w:color w:val="000000"/>
+        </w:rPr>
+      </w:pPr>
+      <w:r>
+        <w:rPr>
+          <w:rFonts w:ascii="-webkit-standard" w:hAnsi="-webkit-standard"/>
+          <w:color w:val="000000"/>
+        </w:rPr>
+        <w:t>Source the whole file by clicking the [</w:t>
+      </w:r>
+      <w:r>
+        <w:rPr>
+          <w:rFonts w:ascii="-webkit-standard" w:hAnsi="-webkit-standard"/>
+          <w:b/>
+          <w:color w:val="000000"/>
+        </w:rPr>
+        <w:t>source</w:t>
+      </w:r>
+      <w:r>
+        <w:rPr>
+          <w:rFonts w:ascii="-webkit-standard" w:hAnsi="-webkit-standard"/>
+          <w:color w:val="000000"/>
+        </w:rPr>
+        <w:t xml:space="preserve">] bottom. </w:t>
       </w:r>
     </w:p>
     <w:p>
@@ -883,7 +1158,7 @@
         <w:pStyle w:val="ListParagraph"/>
         <w:numPr>
           <w:ilvl w:val="0"/>
-          <w:numId w:val="5"/>
+          <w:numId w:val="9"/>
         </w:numPr>
         <w:spacing w:after="240"/>
         <w:rPr>
@@ -894,13 +1169,78 @@
         <w:rPr>
           <w:rFonts w:eastAsia="Times New Roman"/>
         </w:rPr>
-        <w:t xml:space="preserve">Some of warnings are okay such as </w:t>
-      </w:r>
-      <w:r>
-        <w:rPr>
-          <w:rFonts w:eastAsia="Times New Roman"/>
-        </w:rPr>
-        <w:t>a certain package is built under a different version of R. In general, it does not affect the usage of the program. Updating R periodically could resolve this issue.</w:t>
+        <w:t>The program will start asking questions regarding the data. You should enter the answer in console and hit enter after typing the answer.</w:t>
+      </w:r>
+    </w:p>
+    <w:p>
+      <w:pPr>
+        <w:pStyle w:val="ListParagraph"/>
+        <w:spacing w:after="240"/>
+        <w:rPr>
+          <w:rFonts w:eastAsia="Times New Roman"/>
+        </w:rPr>
+      </w:pPr>
+      <w:r>
+        <w:rPr>
+          <w:rFonts w:eastAsia="Times New Roman"/>
+        </w:rPr>
+        <w:t>The questions are listed as follows:</w:t>
+      </w:r>
+    </w:p>
+    <w:p>
+      <w:pPr>
+        <w:pStyle w:val="ListParagraph"/>
+        <w:numPr>
+          <w:ilvl w:val="1"/>
+          <w:numId w:val="9"/>
+        </w:numPr>
+        <w:spacing w:after="240"/>
+        <w:rPr>
+          <w:rFonts w:eastAsia="Times New Roman"/>
+        </w:rPr>
+      </w:pPr>
+      <w:r>
+        <w:rPr>
+          <w:rFonts w:eastAsia="Times New Roman"/>
+        </w:rPr>
+        <w:t>Please enter version number and press [enter] to continue:</w:t>
+      </w:r>
+      <w:r>
+        <w:rPr>
+          <w:rFonts w:eastAsia="Times New Roman"/>
+        </w:rPr>
+        <w:t xml:space="preserve"> The answer should be a number indicating the version, e.g. 1</w:t>
+      </w:r>
+    </w:p>
+    <w:p>
+      <w:pPr>
+        <w:pStyle w:val="ListParagraph"/>
+        <w:numPr>
+          <w:ilvl w:val="1"/>
+          <w:numId w:val="9"/>
+        </w:numPr>
+        <w:spacing w:after="240"/>
+        <w:rPr>
+          <w:rFonts w:eastAsia="Times New Roman"/>
+        </w:rPr>
+      </w:pPr>
+      <w:r>
+        <w:rPr>
+          <w:rFonts w:eastAsia="Times New Roman"/>
+        </w:rPr>
+        <w:t>Please enter eye we want to focus (left or right) and press [enter] to continue:</w:t>
+      </w:r>
+      <w:r>
+        <w:rPr>
+          <w:rFonts w:eastAsia="Times New Roman"/>
+        </w:rPr>
+        <w:t xml:space="preserve"> The answer should be left or right. The specified eye will be used to </w:t>
+      </w:r>
+      <w:r>
+        <w:rPr>
+          <w:rFonts w:eastAsia="Times New Roman"/>
+        </w:rPr>
+        <w:t>create the alternation plots.</w:t>
       </w:r>
     </w:p>
     <w:p>
@@ -908,7 +1248,7 @@
         <w:pStyle w:val="ListParagraph"/>
         <w:numPr>
           <w:ilvl w:val="0"/>
-          <w:numId w:val="5"/>
+          <w:numId w:val="9"/>
         </w:numPr>
         <w:spacing w:after="240"/>
         <w:rPr>
@@ -919,7 +1259,210 @@
         <w:rPr>
           <w:rFonts w:eastAsia="Times New Roman"/>
         </w:rPr>
-        <w:t xml:space="preserve">It is okay for datasets to contain variables that is not required. The program will ignore all the unrecognized variables. However, missing variables will cause an error and a message should be given. </w:t>
+        <w:t>In this step, you will be asked to choose which type of the plot you want to create. There are three choices:</w:t>
+      </w:r>
+    </w:p>
+    <w:p>
+      <w:pPr>
+        <w:pStyle w:val="ListParagraph"/>
+        <w:numPr>
+          <w:ilvl w:val="1"/>
+          <w:numId w:val="9"/>
+        </w:numPr>
+        <w:spacing w:after="240"/>
+        <w:rPr>
+          <w:rFonts w:eastAsia="Times New Roman"/>
+        </w:rPr>
+      </w:pPr>
+      <w:r>
+        <w:rPr>
+          <w:rFonts w:eastAsia="Times New Roman"/>
+        </w:rPr>
+        <w:t>plot contains all trials(page) for one participant</w:t>
+      </w:r>
+    </w:p>
+    <w:p>
+      <w:pPr>
+        <w:pStyle w:val="ListParagraph"/>
+        <w:numPr>
+          <w:ilvl w:val="1"/>
+          <w:numId w:val="9"/>
+        </w:numPr>
+        <w:spacing w:after="240"/>
+        <w:rPr>
+          <w:rFonts w:eastAsia="Times New Roman"/>
+        </w:rPr>
+      </w:pPr>
+      <w:r>
+        <w:rPr>
+          <w:rFonts w:eastAsia="Times New Roman"/>
+        </w:rPr>
+        <w:t>plot contains all the pa</w:t>
+      </w:r>
+      <w:r>
+        <w:rPr>
+          <w:rFonts w:eastAsia="Times New Roman"/>
+        </w:rPr>
+        <w:t xml:space="preserve">rticipants for one trial(page) </w:t>
+      </w:r>
+    </w:p>
+    <w:p>
+      <w:pPr>
+        <w:pStyle w:val="ListParagraph"/>
+        <w:numPr>
+          <w:ilvl w:val="1"/>
+          <w:numId w:val="9"/>
+        </w:numPr>
+        <w:spacing w:after="240"/>
+        <w:rPr>
+          <w:rFonts w:eastAsia="Times New Roman"/>
+        </w:rPr>
+      </w:pPr>
+      <w:r>
+        <w:rPr>
+          <w:rFonts w:eastAsia="Times New Roman"/>
+        </w:rPr>
+        <w:t>both</w:t>
+      </w:r>
+    </w:p>
+    <w:p>
+      <w:pPr>
+        <w:spacing w:after="240"/>
+        <w:ind w:left="720"/>
+        <w:rPr>
+          <w:rFonts w:eastAsia="Times New Roman"/>
+        </w:rPr>
+      </w:pPr>
+      <w:r>
+        <w:rPr>
+          <w:rFonts w:eastAsia="Times New Roman"/>
+        </w:rPr>
+        <w:t xml:space="preserve">An example of choice a is </w:t>
+      </w:r>
+    </w:p>
+    <w:p>
+      <w:pPr>
+        <w:spacing w:after="240"/>
+        <w:rPr>
+          <w:rFonts w:eastAsia="Times New Roman"/>
+        </w:rPr>
+      </w:pPr>
+      <w:r>
+        <w:rPr>
+          <w:rFonts w:eastAsia="Times New Roman"/>
+          <w:noProof/>
+        </w:rPr>
+        <w:drawing>
+          <wp:inline distT="0" distB="0" distL="0" distR="0" wp14:anchorId="2B4116FC" wp14:editId="41134042">
+            <wp:extent cx="5943600" cy="3343275"/>
+            <wp:effectExtent l="0" t="0" r="0" b="9525"/>
+            <wp:docPr id="5" name="Picture 5"/>
+            <wp:cNvGraphicFramePr>
+              <a:graphicFrameLocks xmlns:a="http://schemas.openxmlformats.org/drawingml/2006/main" noChangeAspect="1"/>
+            </wp:cNvGraphicFramePr>
+            <a:graphic xmlns:a="http://schemas.openxmlformats.org/drawingml/2006/main">
+              <a:graphicData uri="http://schemas.openxmlformats.org/drawingml/2006/picture">
+                <pic:pic xmlns:pic="http://schemas.openxmlformats.org/drawingml/2006/picture">
+                  <pic:nvPicPr>
+                    <pic:cNvPr id="5" name="Participant F47.png"/>
+                    <pic:cNvPicPr/>
+                  </pic:nvPicPr>
+                  <pic:blipFill>
+                    <a:blip r:embed="rId11">
+                      <a:extLst>
+                        <a:ext uri="{28A0092B-C50C-407E-A947-70E740481C1C}">
+                          <a14:useLocalDpi xmlns:a14="http://schemas.microsoft.com/office/drawing/2010/main" val="0"/>
+                        </a:ext>
+                      </a:extLst>
+                    </a:blip>
+                    <a:stretch>
+                      <a:fillRect/>
+                    </a:stretch>
+                  </pic:blipFill>
+                  <pic:spPr>
+                    <a:xfrm>
+                      <a:off x="0" y="0"/>
+                      <a:ext cx="5943600" cy="3343275"/>
+                    </a:xfrm>
+                    <a:prstGeom prst="rect">
+                      <a:avLst/>
+                    </a:prstGeom>
+                  </pic:spPr>
+                </pic:pic>
+              </a:graphicData>
+            </a:graphic>
+          </wp:inline>
+        </w:drawing>
+      </w:r>
+    </w:p>
+    <w:p>
+      <w:pPr>
+        <w:spacing w:after="240"/>
+        <w:rPr>
+          <w:rFonts w:eastAsia="Times New Roman"/>
+        </w:rPr>
+      </w:pPr>
+      <w:r>
+        <w:rPr>
+          <w:rFonts w:eastAsia="Times New Roman"/>
+        </w:rPr>
+        <w:tab/>
+        <w:t xml:space="preserve">An example of choice b is </w:t>
+      </w:r>
+    </w:p>
+    <w:p>
+      <w:pPr>
+        <w:spacing w:after="240"/>
+        <w:rPr>
+          <w:rFonts w:eastAsia="Times New Roman"/>
+        </w:rPr>
+      </w:pPr>
+      <w:r>
+        <w:rPr>
+          <w:rFonts w:eastAsia="Times New Roman"/>
+          <w:noProof/>
+        </w:rPr>
+        <w:drawing>
+          <wp:inline distT="0" distB="0" distL="0" distR="0" wp14:anchorId="1EDBEC0A" wp14:editId="2E733FAA">
+            <wp:extent cx="5943600" cy="3343275"/>
+            <wp:effectExtent l="0" t="0" r="0" b="9525"/>
+            <wp:docPr id="4" name="Picture 4"/>
+            <wp:cNvGraphicFramePr>
+              <a:graphicFrameLocks xmlns:a="http://schemas.openxmlformats.org/drawingml/2006/main" noChangeAspect="1"/>
+            </wp:cNvGraphicFramePr>
+            <a:graphic xmlns:a="http://schemas.openxmlformats.org/drawingml/2006/main">
+              <a:graphicData uri="http://schemas.openxmlformats.org/drawingml/2006/picture">
+                <pic:pic xmlns:pic="http://schemas.openxmlformats.org/drawingml/2006/picture">
+                  <pic:nvPicPr>
+                    <pic:cNvPr id="4" name="Version 1 Trial 1.png"/>
+                    <pic:cNvPicPr/>
+                  </pic:nvPicPr>
+                  <pic:blipFill>
+                    <a:blip r:embed="rId12">
+                      <a:extLst>
+                        <a:ext uri="{28A0092B-C50C-407E-A947-70E740481C1C}">
+                          <a14:useLocalDpi xmlns:a14="http://schemas.microsoft.com/office/drawing/2010/main" val="0"/>
+                        </a:ext>
+                      </a:extLst>
+                    </a:blip>
+                    <a:stretch>
+                      <a:fillRect/>
+                    </a:stretch>
+                  </pic:blipFill>
+                  <pic:spPr>
+                    <a:xfrm>
+                      <a:off x="0" y="0"/>
+                      <a:ext cx="5943600" cy="3343275"/>
+                    </a:xfrm>
+                    <a:prstGeom prst="rect">
+                      <a:avLst/>
+                    </a:prstGeom>
+                  </pic:spPr>
+                </pic:pic>
+              </a:graphicData>
+            </a:graphic>
+          </wp:inline>
+        </w:drawing>
       </w:r>
     </w:p>
     <w:p>
@@ -927,7 +1470,7 @@
         <w:pStyle w:val="ListParagraph"/>
         <w:numPr>
           <w:ilvl w:val="0"/>
-          <w:numId w:val="5"/>
+          <w:numId w:val="9"/>
         </w:numPr>
         <w:spacing w:after="240"/>
         <w:rPr>
@@ -938,17 +1481,118 @@
         <w:rPr>
           <w:rFonts w:eastAsia="Times New Roman"/>
         </w:rPr>
-        <w:t>The alternation statistics only focus on the</w:t>
-      </w:r>
-      <w:r>
-        <w:rPr>
-          <w:rFonts w:eastAsia="Times New Roman"/>
-        </w:rPr>
-        <w:t xml:space="preserve"> shift of</w:t>
-      </w:r>
-      <w:r>
-        <w:rPr>
-          <w:rFonts w:eastAsia="Times New Roman"/>
+        <w:t xml:space="preserve">In this step, you need to choose </w:t>
+      </w:r>
+      <w:r>
+        <w:rPr>
+          <w:rFonts w:eastAsia="Times New Roman"/>
+        </w:rPr>
+        <w:t>the raw data</w:t>
+      </w:r>
+      <w:r>
+        <w:rPr>
+          <w:rFonts w:eastAsia="Times New Roman"/>
+        </w:rPr>
+        <w:t>. The program will first</w:t>
+      </w:r>
+      <w:r>
+        <w:rPr>
+          <w:rFonts w:eastAsia="Times New Roman"/>
+        </w:rPr>
+        <w:t xml:space="preserve"> print prompt that asks you to choose</w:t>
+      </w:r>
+      <w:r>
+        <w:rPr>
+          <w:rFonts w:eastAsia="Times New Roman"/>
+        </w:rPr>
+        <w:t xml:space="preserve">. After you hit enter, a dialogue box will pop, and then you can choose the </w:t>
+      </w:r>
+      <w:r>
+        <w:rPr>
+          <w:rFonts w:eastAsia="Times New Roman"/>
+        </w:rPr>
+        <w:t>raw dataset</w:t>
+      </w:r>
+      <w:r>
+        <w:rPr>
+          <w:rFonts w:eastAsia="Times New Roman"/>
+        </w:rPr>
+        <w:t>.</w:t>
+      </w:r>
+    </w:p>
+    <w:p>
+      <w:pPr>
+        <w:pStyle w:val="ListParagraph"/>
+        <w:numPr>
+          <w:ilvl w:val="0"/>
+          <w:numId w:val="9"/>
+        </w:numPr>
+        <w:spacing w:after="240"/>
+        <w:rPr>
+          <w:rFonts w:eastAsia="Times New Roman"/>
+        </w:rPr>
+      </w:pPr>
+      <w:r>
+        <w:rPr>
+          <w:rFonts w:eastAsia="Times New Roman"/>
+        </w:rPr>
+        <w:t xml:space="preserve">After all the questions are answered and the raw data is loaded, the program will start to run while printing the progress. Once the you see finished, the whole process is done. A new folder will be created </w:t>
+      </w:r>
+      <w:r>
+        <w:rPr>
+          <w:rFonts w:eastAsia="Times New Roman"/>
+        </w:rPr>
+        <w:t xml:space="preserve">named version v, where v is specified in step 3 part a. Within version v, one or two subfolders will be created depends on your choice of part 4. One folder is named version v Trials. It contains all the alternations plots, where each plot contains all the participants for that trial. The other one is named version v Participants. It contains all the alternations plots, where each plot contains all the trials for that participant. </w:t>
+      </w:r>
+    </w:p>
+    <w:p>
+      <w:pPr>
+        <w:spacing w:after="240"/>
+        <w:rPr>
+          <w:rFonts w:eastAsia="Times New Roman"/>
+          <w:sz w:val="28"/>
+          <w:szCs w:val="28"/>
+        </w:rPr>
+      </w:pPr>
+      <w:r>
+        <w:rPr>
+          <w:rFonts w:eastAsia="Times New Roman"/>
+          <w:b/>
+          <w:sz w:val="28"/>
+          <w:szCs w:val="28"/>
+        </w:rPr>
+        <w:t>Remark</w:t>
+      </w:r>
+      <w:r>
+        <w:rPr>
+          <w:rFonts w:eastAsia="Times New Roman"/>
+          <w:sz w:val="28"/>
+          <w:szCs w:val="28"/>
+        </w:rPr>
+        <w:t>:</w:t>
+      </w:r>
+    </w:p>
+    <w:p>
+      <w:pPr>
+        <w:pStyle w:val="ListParagraph"/>
+        <w:numPr>
+          <w:ilvl w:val="0"/>
+          <w:numId w:val="15"/>
+        </w:numPr>
+        <w:spacing w:after="240"/>
+        <w:rPr>
+          <w:rFonts w:eastAsia="Times New Roman"/>
+        </w:rPr>
+      </w:pPr>
+      <w:r>
+        <w:rPr>
+          <w:rFonts w:eastAsia="Times New Roman"/>
+        </w:rPr>
+        <w:t>The program may take a relatively long time to run for the first time since R need to download</w:t>
+      </w:r>
+      <w:r>
+        <w:rPr>
+          <w:rFonts w:eastAsia="Times New Roman" w:hint="eastAsia"/>
         </w:rPr>
         <w:t xml:space="preserve"> </w:t>
       </w:r>
@@ -956,55 +1600,289 @@
         <w:rPr>
           <w:rFonts w:eastAsia="Times New Roman"/>
         </w:rPr>
-        <w:t xml:space="preserve">AOI </w:t>
-      </w:r>
-      <w:r>
-        <w:rPr>
-          <w:rFonts w:eastAsia="Times New Roman"/>
-        </w:rPr>
-        <w:t>fixation</w:t>
-      </w:r>
-      <w:r>
-        <w:rPr>
-          <w:rFonts w:eastAsia="Times New Roman"/>
-        </w:rPr>
-        <w:t xml:space="preserve"> of a specific eye</w:t>
-      </w:r>
-      <w:r>
-        <w:rPr>
-          <w:rFonts w:eastAsia="Times New Roman"/>
-        </w:rPr>
-        <w:t>. i.e. the shift of from fixation on text to fixation on image will count as one shift from text to image. However, the shift from fixation on text to blink does not count.</w:t>
-      </w:r>
-    </w:p>
-    <w:p>
-      <w:pPr>
+        <w:t>and install all the required package. The run time should reduce significantly afterwards.</w:t>
+      </w:r>
+    </w:p>
+    <w:p>
+      <w:pPr>
+        <w:pStyle w:val="ListParagraph"/>
+        <w:numPr>
+          <w:ilvl w:val="0"/>
+          <w:numId w:val="15"/>
+        </w:numPr>
         <w:spacing w:after="240"/>
         <w:rPr>
           <w:rFonts w:eastAsia="Times New Roman"/>
         </w:rPr>
       </w:pPr>
-    </w:p>
-    <w:p>
-      <w:pPr>
+      <w:r>
+        <w:rPr>
+          <w:rFonts w:eastAsia="Times New Roman"/>
+        </w:rPr>
+        <w:t>Some of warnings are okay such as a certain package is built under a different version of R. In general, it does not affect the usage of the program. Updating R periodically could resolve this issue.</w:t>
+      </w:r>
+    </w:p>
+    <w:p>
+      <w:pPr>
+        <w:pStyle w:val="ListParagraph"/>
+        <w:numPr>
+          <w:ilvl w:val="0"/>
+          <w:numId w:val="15"/>
+        </w:numPr>
         <w:spacing w:after="240"/>
         <w:rPr>
           <w:rFonts w:eastAsia="Times New Roman"/>
         </w:rPr>
       </w:pPr>
-    </w:p>
-    <w:p>
-      <w:pPr>
+      <w:r>
+        <w:rPr>
+          <w:rFonts w:eastAsia="Times New Roman"/>
+        </w:rPr>
+        <w:t xml:space="preserve">It is okay for datasets to contain variables that is not required. The program will ignore all the unrecognized variables. However, missing variables will cause an error and a message should be given. </w:t>
+      </w:r>
+    </w:p>
+    <w:p>
+      <w:pPr>
+        <w:pStyle w:val="ListParagraph"/>
+        <w:numPr>
+          <w:ilvl w:val="0"/>
+          <w:numId w:val="15"/>
+        </w:numPr>
         <w:spacing w:after="240"/>
         <w:rPr>
           <w:rFonts w:eastAsia="Times New Roman"/>
+        </w:rPr>
+      </w:pPr>
+      <w:r>
+        <w:rPr>
+          <w:rFonts w:eastAsia="Times New Roman"/>
+        </w:rPr>
+        <w:t>The alternation statistics</w:t>
+      </w:r>
+      <w:r>
+        <w:rPr>
+          <w:rFonts w:eastAsia="Times New Roman"/>
+        </w:rPr>
+        <w:t xml:space="preserve"> and alternation plots</w:t>
+      </w:r>
+      <w:r>
+        <w:rPr>
+          <w:rFonts w:eastAsia="Times New Roman"/>
+        </w:rPr>
+        <w:t xml:space="preserve"> only focus on the shift of AOI fixation of a specific eye. i.e. the shift of from fixation on text to fixation on image will count as one shift from text to image. However, the shift from fixation on text to blink does not count.</w:t>
+      </w:r>
+    </w:p>
+    <w:p>
+      <w:pPr>
+        <w:pStyle w:val="ListParagraph"/>
+        <w:numPr>
+          <w:ilvl w:val="0"/>
+          <w:numId w:val="15"/>
+        </w:numPr>
+        <w:spacing w:after="240"/>
+        <w:rPr>
+          <w:rFonts w:eastAsia="Times New Roman"/>
+        </w:rPr>
+      </w:pPr>
+      <w:r>
+        <w:rPr>
+          <w:rFonts w:eastAsia="Times New Roman"/>
+        </w:rPr>
+        <w:t xml:space="preserve">The number appended after the trial number or participant ID in alternation plot is the tracking ratio. </w:t>
+      </w:r>
+    </w:p>
+    <w:p>
+      <w:pPr>
+        <w:spacing w:after="240"/>
+        <w:rPr>
+          <w:rFonts w:eastAsia="Times New Roman"/>
+        </w:rPr>
+      </w:pPr>
+    </w:p>
+    <w:p>
+      <w:pPr>
+        <w:spacing w:after="240"/>
+        <w:rPr>
+          <w:rFonts w:eastAsia="Times New Roman"/>
+        </w:rPr>
+      </w:pPr>
+    </w:p>
+    <w:p>
+      <w:pPr>
+        <w:spacing w:after="240"/>
+        <w:rPr>
+          <w:rFonts w:eastAsia="Times New Roman"/>
+        </w:rPr>
+      </w:pPr>
+    </w:p>
+    <w:p>
+      <w:pPr>
+        <w:spacing w:after="240"/>
+        <w:rPr>
+          <w:rFonts w:eastAsia="Times New Roman"/>
+        </w:rPr>
+      </w:pPr>
+    </w:p>
+    <w:p>
+      <w:pPr>
+        <w:spacing w:after="240"/>
+        <w:rPr>
+          <w:rFonts w:eastAsia="Times New Roman"/>
+        </w:rPr>
+      </w:pPr>
+    </w:p>
+    <w:p>
+      <w:pPr>
+        <w:spacing w:after="240"/>
+        <w:rPr>
+          <w:rFonts w:eastAsia="Times New Roman"/>
+        </w:rPr>
+      </w:pPr>
+    </w:p>
+    <w:p>
+      <w:pPr>
+        <w:spacing w:after="240"/>
+        <w:rPr>
+          <w:rFonts w:eastAsia="Times New Roman"/>
+        </w:rPr>
+      </w:pPr>
+    </w:p>
+    <w:p>
+      <w:pPr>
+        <w:spacing w:after="240"/>
+        <w:rPr>
+          <w:rFonts w:eastAsia="Times New Roman"/>
+        </w:rPr>
+      </w:pPr>
+    </w:p>
+    <w:p>
+      <w:pPr>
+        <w:spacing w:after="240"/>
+        <w:rPr>
+          <w:rFonts w:eastAsia="Times New Roman"/>
+        </w:rPr>
+      </w:pPr>
+    </w:p>
+    <w:p>
+      <w:pPr>
+        <w:spacing w:after="240"/>
+        <w:rPr>
+          <w:rFonts w:eastAsia="Times New Roman"/>
+        </w:rPr>
+      </w:pPr>
+    </w:p>
+    <w:p>
+      <w:pPr>
+        <w:spacing w:after="240"/>
+        <w:rPr>
+          <w:rFonts w:eastAsia="Times New Roman"/>
+        </w:rPr>
+      </w:pPr>
+    </w:p>
+    <w:p>
+      <w:pPr>
+        <w:spacing w:after="240"/>
+        <w:rPr>
+          <w:rFonts w:eastAsia="Times New Roman"/>
+        </w:rPr>
+      </w:pPr>
+    </w:p>
+    <w:p>
+      <w:pPr>
+        <w:spacing w:after="240"/>
+        <w:rPr>
+          <w:rFonts w:eastAsia="Times New Roman"/>
+        </w:rPr>
+      </w:pPr>
+    </w:p>
+    <w:p>
+      <w:pPr>
+        <w:spacing w:after="240"/>
+        <w:rPr>
+          <w:rFonts w:eastAsia="Times New Roman"/>
+        </w:rPr>
+      </w:pPr>
+    </w:p>
+    <w:p>
+      <w:pPr>
+        <w:spacing w:after="240"/>
+        <w:rPr>
+          <w:rFonts w:eastAsia="Times New Roman"/>
+        </w:rPr>
+      </w:pPr>
+    </w:p>
+    <w:p>
+      <w:pPr>
+        <w:spacing w:after="240"/>
+        <w:rPr>
+          <w:rFonts w:eastAsia="Times New Roman"/>
+        </w:rPr>
+      </w:pPr>
+    </w:p>
+    <w:p>
+      <w:pPr>
+        <w:spacing w:after="240"/>
+        <w:rPr>
+          <w:rFonts w:eastAsia="Times New Roman"/>
+        </w:rPr>
+      </w:pPr>
+    </w:p>
+    <w:p>
+      <w:pPr>
+        <w:spacing w:after="240"/>
+        <w:rPr>
+          <w:rFonts w:eastAsia="Times New Roman"/>
+        </w:rPr>
+      </w:pPr>
+    </w:p>
+    <w:p>
+      <w:pPr>
+        <w:spacing w:after="240"/>
+        <w:rPr>
+          <w:rFonts w:eastAsia="Times New Roman"/>
+        </w:rPr>
+      </w:pPr>
+    </w:p>
+    <w:p>
+      <w:pPr>
+        <w:spacing w:after="240"/>
+        <w:rPr>
+          <w:rFonts w:eastAsia="Times New Roman"/>
+        </w:rPr>
+      </w:pPr>
+    </w:p>
+    <w:p>
+      <w:pPr>
+        <w:spacing w:after="240"/>
+        <w:rPr>
+          <w:rFonts w:eastAsia="Times New Roman"/>
+        </w:rPr>
+      </w:pPr>
+    </w:p>
+    <w:p>
+      <w:pPr>
+        <w:spacing w:after="240"/>
+        <w:rPr>
+          <w:rFonts w:eastAsia="Times New Roman"/>
+        </w:rPr>
+      </w:pPr>
+    </w:p>
+    <w:p>
+      <w:pPr>
+        <w:spacing w:after="240"/>
+        <w:rPr>
+          <w:rFonts w:eastAsia="Times New Roman"/>
           <w:b/>
+          <w:sz w:val="28"/>
+          <w:szCs w:val="28"/>
         </w:rPr>
       </w:pPr>
       <w:r>
         <w:rPr>
           <w:rFonts w:eastAsia="Times New Roman"/>
           <w:b/>
+          <w:sz w:val="28"/>
+          <w:szCs w:val="28"/>
         </w:rPr>
         <w:t>Appendix 1 – Required variables in each dataset</w:t>
       </w:r>
@@ -1749,12 +2627,16 @@
         <w:rPr>
           <w:rFonts w:eastAsia="Times New Roman"/>
           <w:b/>
+          <w:sz w:val="28"/>
+          <w:szCs w:val="28"/>
         </w:rPr>
       </w:pPr>
       <w:r>
         <w:rPr>
           <w:rFonts w:eastAsia="Times New Roman"/>
           <w:b/>
+          <w:sz w:val="28"/>
+          <w:szCs w:val="28"/>
         </w:rPr>
         <w:t>Appendix 2 – List of Variables in output file</w:t>
       </w:r>
@@ -4709,8 +5591,6 @@
             <w:r>
               <w:t>Average weighted alternation from image to white space</w:t>
             </w:r>
-            <w:bookmarkStart w:id="0" w:name="_GoBack"/>
-            <w:bookmarkEnd w:id="0"/>
           </w:p>
         </w:tc>
       </w:tr>
@@ -4781,6 +5661,119 @@
 <file path=word/numbering.xml><?xml version="1.0" encoding="utf-8"?>
 <w:numbering xmlns:wpc="http://schemas.microsoft.com/office/word/2010/wordprocessingCanvas" xmlns:mo="http://schemas.microsoft.com/office/mac/office/2008/main" xmlns:mc="http://schemas.openxmlformats.org/markup-compatibility/2006" xmlns:mv="urn:schemas-microsoft-com:mac:vml" xmlns:o="urn:schemas-microsoft-com:office:office" xmlns:r="http://schemas.openxmlformats.org/officeDocument/2006/relationships" xmlns:m="http://schemas.openxmlformats.org/officeDocument/2006/math" xmlns:v="urn:schemas-microsoft-com:vml" xmlns:wp14="http://schemas.microsoft.com/office/word/2010/wordprocessingDrawing" xmlns:wp="http://schemas.openxmlformats.org/drawingml/2006/wordprocessingDrawing" xmlns:w10="urn:schemas-microsoft-com:office:word" xmlns:w="http://schemas.openxmlformats.org/wordprocessingml/2006/main" xmlns:w14="http://schemas.microsoft.com/office/word/2010/wordml" xmlns:w15="http://schemas.microsoft.com/office/word/2012/wordml" xmlns:wpg="http://schemas.microsoft.com/office/word/2010/wordprocessingGroup" xmlns:wpi="http://schemas.microsoft.com/office/word/2010/wordprocessingInk" xmlns:wne="http://schemas.microsoft.com/office/word/2006/wordml" xmlns:wps="http://schemas.microsoft.com/office/word/2010/wordprocessingShape" mc:Ignorable="w14 w15 wp14">
   <w:abstractNum w:abstractNumId="0">
+    <w:nsid w:val="045853F4"/>
+    <w:multiLevelType w:val="hybridMultilevel"/>
+    <w:tmpl w:val="11DA5652"/>
+    <w:lvl w:ilvl="0" w:tplc="04090001">
+      <w:start w:val="1"/>
+      <w:numFmt w:val="bullet"/>
+      <w:lvlText w:val=""/>
+      <w:lvlJc w:val="left"/>
+      <w:pPr>
+        <w:ind w:left="720" w:hanging="360"/>
+      </w:pPr>
+      <w:rPr>
+        <w:rFonts w:ascii="Symbol" w:hAnsi="Symbol" w:hint="default"/>
+      </w:rPr>
+    </w:lvl>
+    <w:lvl w:ilvl="1" w:tplc="04090003" w:tentative="1">
+      <w:start w:val="1"/>
+      <w:numFmt w:val="bullet"/>
+      <w:lvlText w:val="o"/>
+      <w:lvlJc w:val="left"/>
+      <w:pPr>
+        <w:ind w:left="1440" w:hanging="360"/>
+      </w:pPr>
+      <w:rPr>
+        <w:rFonts w:ascii="Courier New" w:hAnsi="Courier New" w:cs="Courier New" w:hint="default"/>
+      </w:rPr>
+    </w:lvl>
+    <w:lvl w:ilvl="2" w:tplc="04090005" w:tentative="1">
+      <w:start w:val="1"/>
+      <w:numFmt w:val="bullet"/>
+      <w:lvlText w:val=""/>
+      <w:lvlJc w:val="left"/>
+      <w:pPr>
+        <w:ind w:left="2160" w:hanging="360"/>
+      </w:pPr>
+      <w:rPr>
+        <w:rFonts w:ascii="Wingdings" w:hAnsi="Wingdings" w:hint="default"/>
+      </w:rPr>
+    </w:lvl>
+    <w:lvl w:ilvl="3" w:tplc="04090001" w:tentative="1">
+      <w:start w:val="1"/>
+      <w:numFmt w:val="bullet"/>
+      <w:lvlText w:val=""/>
+      <w:lvlJc w:val="left"/>
+      <w:pPr>
+        <w:ind w:left="2880" w:hanging="360"/>
+      </w:pPr>
+      <w:rPr>
+        <w:rFonts w:ascii="Symbol" w:hAnsi="Symbol" w:hint="default"/>
+      </w:rPr>
+    </w:lvl>
+    <w:lvl w:ilvl="4" w:tplc="04090003" w:tentative="1">
+      <w:start w:val="1"/>
+      <w:numFmt w:val="bullet"/>
+      <w:lvlText w:val="o"/>
+      <w:lvlJc w:val="left"/>
+      <w:pPr>
+        <w:ind w:left="3600" w:hanging="360"/>
+      </w:pPr>
+      <w:rPr>
+        <w:rFonts w:ascii="Courier New" w:hAnsi="Courier New" w:cs="Courier New" w:hint="default"/>
+      </w:rPr>
+    </w:lvl>
+    <w:lvl w:ilvl="5" w:tplc="04090005" w:tentative="1">
+      <w:start w:val="1"/>
+      <w:numFmt w:val="bullet"/>
+      <w:lvlText w:val=""/>
+      <w:lvlJc w:val="left"/>
+      <w:pPr>
+        <w:ind w:left="4320" w:hanging="360"/>
+      </w:pPr>
+      <w:rPr>
+        <w:rFonts w:ascii="Wingdings" w:hAnsi="Wingdings" w:hint="default"/>
+      </w:rPr>
+    </w:lvl>
+    <w:lvl w:ilvl="6" w:tplc="04090001" w:tentative="1">
+      <w:start w:val="1"/>
+      <w:numFmt w:val="bullet"/>
+      <w:lvlText w:val=""/>
+      <w:lvlJc w:val="left"/>
+      <w:pPr>
+        <w:ind w:left="5040" w:hanging="360"/>
+      </w:pPr>
+      <w:rPr>
+        <w:rFonts w:ascii="Symbol" w:hAnsi="Symbol" w:hint="default"/>
+      </w:rPr>
+    </w:lvl>
+    <w:lvl w:ilvl="7" w:tplc="04090003" w:tentative="1">
+      <w:start w:val="1"/>
+      <w:numFmt w:val="bullet"/>
+      <w:lvlText w:val="o"/>
+      <w:lvlJc w:val="left"/>
+      <w:pPr>
+        <w:ind w:left="5760" w:hanging="360"/>
+      </w:pPr>
+      <w:rPr>
+        <w:rFonts w:ascii="Courier New" w:hAnsi="Courier New" w:cs="Courier New" w:hint="default"/>
+      </w:rPr>
+    </w:lvl>
+    <w:lvl w:ilvl="8" w:tplc="04090005" w:tentative="1">
+      <w:start w:val="1"/>
+      <w:numFmt w:val="bullet"/>
+      <w:lvlText w:val=""/>
+      <w:lvlJc w:val="left"/>
+      <w:pPr>
+        <w:ind w:left="6480" w:hanging="360"/>
+      </w:pPr>
+      <w:rPr>
+        <w:rFonts w:ascii="Wingdings" w:hAnsi="Wingdings" w:hint="default"/>
+      </w:rPr>
+    </w:lvl>
+  </w:abstractNum>
+  <w:abstractNum w:abstractNumId="1">
     <w:nsid w:val="05455AB7"/>
     <w:multiLevelType w:val="hybridMultilevel"/>
     <w:tmpl w:val="C3F4241A"/>
@@ -4866,7 +5859,7 @@
       </w:pPr>
     </w:lvl>
   </w:abstractNum>
-  <w:abstractNum w:abstractNumId="1">
+  <w:abstractNum w:abstractNumId="2">
     <w:nsid w:val="06400241"/>
     <w:multiLevelType w:val="hybridMultilevel"/>
     <w:tmpl w:val="81BCAFF2"/>
@@ -4979,7 +5972,179 @@
       </w:rPr>
     </w:lvl>
   </w:abstractNum>
-  <w:abstractNum w:abstractNumId="2">
+  <w:abstractNum w:abstractNumId="3">
+    <w:nsid w:val="14820446"/>
+    <w:multiLevelType w:val="hybridMultilevel"/>
+    <w:tmpl w:val="1D68A848"/>
+    <w:lvl w:ilvl="0" w:tplc="0409000F">
+      <w:start w:val="1"/>
+      <w:numFmt w:val="decimal"/>
+      <w:lvlText w:val="%1."/>
+      <w:lvlJc w:val="left"/>
+      <w:pPr>
+        <w:ind w:left="720" w:hanging="360"/>
+      </w:pPr>
+    </w:lvl>
+    <w:lvl w:ilvl="1" w:tplc="04090019">
+      <w:start w:val="1"/>
+      <w:numFmt w:val="lowerLetter"/>
+      <w:lvlText w:val="%2."/>
+      <w:lvlJc w:val="left"/>
+      <w:pPr>
+        <w:ind w:left="1440" w:hanging="360"/>
+      </w:pPr>
+    </w:lvl>
+    <w:lvl w:ilvl="2" w:tplc="0409001B" w:tentative="1">
+      <w:start w:val="1"/>
+      <w:numFmt w:val="lowerRoman"/>
+      <w:lvlText w:val="%3."/>
+      <w:lvlJc w:val="right"/>
+      <w:pPr>
+        <w:ind w:left="2160" w:hanging="180"/>
+      </w:pPr>
+    </w:lvl>
+    <w:lvl w:ilvl="3" w:tplc="0409000F" w:tentative="1">
+      <w:start w:val="1"/>
+      <w:numFmt w:val="decimal"/>
+      <w:lvlText w:val="%4."/>
+      <w:lvlJc w:val="left"/>
+      <w:pPr>
+        <w:ind w:left="2880" w:hanging="360"/>
+      </w:pPr>
+    </w:lvl>
+    <w:lvl w:ilvl="4" w:tplc="04090019" w:tentative="1">
+      <w:start w:val="1"/>
+      <w:numFmt w:val="lowerLetter"/>
+      <w:lvlText w:val="%5."/>
+      <w:lvlJc w:val="left"/>
+      <w:pPr>
+        <w:ind w:left="3600" w:hanging="360"/>
+      </w:pPr>
+    </w:lvl>
+    <w:lvl w:ilvl="5" w:tplc="0409001B" w:tentative="1">
+      <w:start w:val="1"/>
+      <w:numFmt w:val="lowerRoman"/>
+      <w:lvlText w:val="%6."/>
+      <w:lvlJc w:val="right"/>
+      <w:pPr>
+        <w:ind w:left="4320" w:hanging="180"/>
+      </w:pPr>
+    </w:lvl>
+    <w:lvl w:ilvl="6" w:tplc="0409000F" w:tentative="1">
+      <w:start w:val="1"/>
+      <w:numFmt w:val="decimal"/>
+      <w:lvlText w:val="%7."/>
+      <w:lvlJc w:val="left"/>
+      <w:pPr>
+        <w:ind w:left="5040" w:hanging="360"/>
+      </w:pPr>
+    </w:lvl>
+    <w:lvl w:ilvl="7" w:tplc="04090019" w:tentative="1">
+      <w:start w:val="1"/>
+      <w:numFmt w:val="lowerLetter"/>
+      <w:lvlText w:val="%8."/>
+      <w:lvlJc w:val="left"/>
+      <w:pPr>
+        <w:ind w:left="5760" w:hanging="360"/>
+      </w:pPr>
+    </w:lvl>
+    <w:lvl w:ilvl="8" w:tplc="0409001B" w:tentative="1">
+      <w:start w:val="1"/>
+      <w:numFmt w:val="lowerRoman"/>
+      <w:lvlText w:val="%9."/>
+      <w:lvlJc w:val="right"/>
+      <w:pPr>
+        <w:ind w:left="6480" w:hanging="180"/>
+      </w:pPr>
+    </w:lvl>
+  </w:abstractNum>
+  <w:abstractNum w:abstractNumId="4">
+    <w:nsid w:val="1A9461CA"/>
+    <w:multiLevelType w:val="hybridMultilevel"/>
+    <w:tmpl w:val="AE78AB5C"/>
+    <w:lvl w:ilvl="0" w:tplc="0409000F">
+      <w:start w:val="1"/>
+      <w:numFmt w:val="decimal"/>
+      <w:lvlText w:val="%1."/>
+      <w:lvlJc w:val="left"/>
+      <w:pPr>
+        <w:ind w:left="720" w:hanging="360"/>
+      </w:pPr>
+    </w:lvl>
+    <w:lvl w:ilvl="1" w:tplc="04090019" w:tentative="1">
+      <w:start w:val="1"/>
+      <w:numFmt w:val="lowerLetter"/>
+      <w:lvlText w:val="%2."/>
+      <w:lvlJc w:val="left"/>
+      <w:pPr>
+        <w:ind w:left="1440" w:hanging="360"/>
+      </w:pPr>
+    </w:lvl>
+    <w:lvl w:ilvl="2" w:tplc="0409001B" w:tentative="1">
+      <w:start w:val="1"/>
+      <w:numFmt w:val="lowerRoman"/>
+      <w:lvlText w:val="%3."/>
+      <w:lvlJc w:val="right"/>
+      <w:pPr>
+        <w:ind w:left="2160" w:hanging="180"/>
+      </w:pPr>
+    </w:lvl>
+    <w:lvl w:ilvl="3" w:tplc="0409000F" w:tentative="1">
+      <w:start w:val="1"/>
+      <w:numFmt w:val="decimal"/>
+      <w:lvlText w:val="%4."/>
+      <w:lvlJc w:val="left"/>
+      <w:pPr>
+        <w:ind w:left="2880" w:hanging="360"/>
+      </w:pPr>
+    </w:lvl>
+    <w:lvl w:ilvl="4" w:tplc="04090019" w:tentative="1">
+      <w:start w:val="1"/>
+      <w:numFmt w:val="lowerLetter"/>
+      <w:lvlText w:val="%5."/>
+      <w:lvlJc w:val="left"/>
+      <w:pPr>
+        <w:ind w:left="3600" w:hanging="360"/>
+      </w:pPr>
+    </w:lvl>
+    <w:lvl w:ilvl="5" w:tplc="0409001B" w:tentative="1">
+      <w:start w:val="1"/>
+      <w:numFmt w:val="lowerRoman"/>
+      <w:lvlText w:val="%6."/>
+      <w:lvlJc w:val="right"/>
+      <w:pPr>
+        <w:ind w:left="4320" w:hanging="180"/>
+      </w:pPr>
+    </w:lvl>
+    <w:lvl w:ilvl="6" w:tplc="0409000F" w:tentative="1">
+      <w:start w:val="1"/>
+      <w:numFmt w:val="decimal"/>
+      <w:lvlText w:val="%7."/>
+      <w:lvlJc w:val="left"/>
+      <w:pPr>
+        <w:ind w:left="5040" w:hanging="360"/>
+      </w:pPr>
+    </w:lvl>
+    <w:lvl w:ilvl="7" w:tplc="04090019" w:tentative="1">
+      <w:start w:val="1"/>
+      <w:numFmt w:val="lowerLetter"/>
+      <w:lvlText w:val="%8."/>
+      <w:lvlJc w:val="left"/>
+      <w:pPr>
+        <w:ind w:left="5760" w:hanging="360"/>
+      </w:pPr>
+    </w:lvl>
+    <w:lvl w:ilvl="8" w:tplc="0409001B" w:tentative="1">
+      <w:start w:val="1"/>
+      <w:numFmt w:val="lowerRoman"/>
+      <w:lvlText w:val="%9."/>
+      <w:lvlJc w:val="right"/>
+      <w:pPr>
+        <w:ind w:left="6480" w:hanging="180"/>
+      </w:pPr>
+    </w:lvl>
+  </w:abstractNum>
+  <w:abstractNum w:abstractNumId="5">
     <w:nsid w:val="27331301"/>
     <w:multiLevelType w:val="hybridMultilevel"/>
     <w:tmpl w:val="9490F8EE"/>
@@ -5092,7 +6257,7 @@
       </w:rPr>
     </w:lvl>
   </w:abstractNum>
-  <w:abstractNum w:abstractNumId="3">
+  <w:abstractNum w:abstractNumId="6">
     <w:nsid w:val="29777E9E"/>
     <w:multiLevelType w:val="hybridMultilevel"/>
     <w:tmpl w:val="7E9827A4"/>
@@ -5178,7 +6343,7 @@
       </w:pPr>
     </w:lvl>
   </w:abstractNum>
-  <w:abstractNum w:abstractNumId="4">
+  <w:abstractNum w:abstractNumId="7">
     <w:nsid w:val="2F7D0D08"/>
     <w:multiLevelType w:val="hybridMultilevel"/>
     <w:tmpl w:val="3D7E7ABA"/>
@@ -5264,7 +6429,120 @@
       </w:pPr>
     </w:lvl>
   </w:abstractNum>
-  <w:abstractNum w:abstractNumId="5">
+  <w:abstractNum w:abstractNumId="8">
+    <w:nsid w:val="302D714F"/>
+    <w:multiLevelType w:val="hybridMultilevel"/>
+    <w:tmpl w:val="84368206"/>
+    <w:lvl w:ilvl="0" w:tplc="04090001">
+      <w:start w:val="1"/>
+      <w:numFmt w:val="bullet"/>
+      <w:lvlText w:val=""/>
+      <w:lvlJc w:val="left"/>
+      <w:pPr>
+        <w:ind w:left="720" w:hanging="360"/>
+      </w:pPr>
+      <w:rPr>
+        <w:rFonts w:ascii="Symbol" w:hAnsi="Symbol" w:hint="default"/>
+      </w:rPr>
+    </w:lvl>
+    <w:lvl w:ilvl="1" w:tplc="04090003" w:tentative="1">
+      <w:start w:val="1"/>
+      <w:numFmt w:val="bullet"/>
+      <w:lvlText w:val="o"/>
+      <w:lvlJc w:val="left"/>
+      <w:pPr>
+        <w:ind w:left="1440" w:hanging="360"/>
+      </w:pPr>
+      <w:rPr>
+        <w:rFonts w:ascii="Courier New" w:hAnsi="Courier New" w:cs="Courier New" w:hint="default"/>
+      </w:rPr>
+    </w:lvl>
+    <w:lvl w:ilvl="2" w:tplc="04090005" w:tentative="1">
+      <w:start w:val="1"/>
+      <w:numFmt w:val="bullet"/>
+      <w:lvlText w:val=""/>
+      <w:lvlJc w:val="left"/>
+      <w:pPr>
+        <w:ind w:left="2160" w:hanging="360"/>
+      </w:pPr>
+      <w:rPr>
+        <w:rFonts w:ascii="Wingdings" w:hAnsi="Wingdings" w:hint="default"/>
+      </w:rPr>
+    </w:lvl>
+    <w:lvl w:ilvl="3" w:tplc="04090001" w:tentative="1">
+      <w:start w:val="1"/>
+      <w:numFmt w:val="bullet"/>
+      <w:lvlText w:val=""/>
+      <w:lvlJc w:val="left"/>
+      <w:pPr>
+        <w:ind w:left="2880" w:hanging="360"/>
+      </w:pPr>
+      <w:rPr>
+        <w:rFonts w:ascii="Symbol" w:hAnsi="Symbol" w:hint="default"/>
+      </w:rPr>
+    </w:lvl>
+    <w:lvl w:ilvl="4" w:tplc="04090003" w:tentative="1">
+      <w:start w:val="1"/>
+      <w:numFmt w:val="bullet"/>
+      <w:lvlText w:val="o"/>
+      <w:lvlJc w:val="left"/>
+      <w:pPr>
+        <w:ind w:left="3600" w:hanging="360"/>
+      </w:pPr>
+      <w:rPr>
+        <w:rFonts w:ascii="Courier New" w:hAnsi="Courier New" w:cs="Courier New" w:hint="default"/>
+      </w:rPr>
+    </w:lvl>
+    <w:lvl w:ilvl="5" w:tplc="04090005" w:tentative="1">
+      <w:start w:val="1"/>
+      <w:numFmt w:val="bullet"/>
+      <w:lvlText w:val=""/>
+      <w:lvlJc w:val="left"/>
+      <w:pPr>
+        <w:ind w:left="4320" w:hanging="360"/>
+      </w:pPr>
+      <w:rPr>
+        <w:rFonts w:ascii="Wingdings" w:hAnsi="Wingdings" w:hint="default"/>
+      </w:rPr>
+    </w:lvl>
+    <w:lvl w:ilvl="6" w:tplc="04090001" w:tentative="1">
+      <w:start w:val="1"/>
+      <w:numFmt w:val="bullet"/>
+      <w:lvlText w:val=""/>
+      <w:lvlJc w:val="left"/>
+      <w:pPr>
+        <w:ind w:left="5040" w:hanging="360"/>
+      </w:pPr>
+      <w:rPr>
+        <w:rFonts w:ascii="Symbol" w:hAnsi="Symbol" w:hint="default"/>
+      </w:rPr>
+    </w:lvl>
+    <w:lvl w:ilvl="7" w:tplc="04090003" w:tentative="1">
+      <w:start w:val="1"/>
+      <w:numFmt w:val="bullet"/>
+      <w:lvlText w:val="o"/>
+      <w:lvlJc w:val="left"/>
+      <w:pPr>
+        <w:ind w:left="5760" w:hanging="360"/>
+      </w:pPr>
+      <w:rPr>
+        <w:rFonts w:ascii="Courier New" w:hAnsi="Courier New" w:cs="Courier New" w:hint="default"/>
+      </w:rPr>
+    </w:lvl>
+    <w:lvl w:ilvl="8" w:tplc="04090005" w:tentative="1">
+      <w:start w:val="1"/>
+      <w:numFmt w:val="bullet"/>
+      <w:lvlText w:val=""/>
+      <w:lvlJc w:val="left"/>
+      <w:pPr>
+        <w:ind w:left="6480" w:hanging="360"/>
+      </w:pPr>
+      <w:rPr>
+        <w:rFonts w:ascii="Wingdings" w:hAnsi="Wingdings" w:hint="default"/>
+      </w:rPr>
+    </w:lvl>
+  </w:abstractNum>
+  <w:abstractNum w:abstractNumId="9">
     <w:nsid w:val="3B3532E3"/>
     <w:multiLevelType w:val="hybridMultilevel"/>
     <w:tmpl w:val="B1E2D2D8"/>
@@ -5377,7 +6655,7 @@
       </w:rPr>
     </w:lvl>
   </w:abstractNum>
-  <w:abstractNum w:abstractNumId="6">
+  <w:abstractNum w:abstractNumId="10">
     <w:nsid w:val="490F14A8"/>
     <w:multiLevelType w:val="hybridMultilevel"/>
     <w:tmpl w:val="426201C0"/>
@@ -5490,7 +6768,120 @@
       </w:rPr>
     </w:lvl>
   </w:abstractNum>
-  <w:abstractNum w:abstractNumId="7">
+  <w:abstractNum w:abstractNumId="11">
+    <w:nsid w:val="4E8A55B5"/>
+    <w:multiLevelType w:val="hybridMultilevel"/>
+    <w:tmpl w:val="8CDAED70"/>
+    <w:lvl w:ilvl="0" w:tplc="04090001">
+      <w:start w:val="1"/>
+      <w:numFmt w:val="bullet"/>
+      <w:lvlText w:val=""/>
+      <w:lvlJc w:val="left"/>
+      <w:pPr>
+        <w:ind w:left="720" w:hanging="360"/>
+      </w:pPr>
+      <w:rPr>
+        <w:rFonts w:ascii="Symbol" w:hAnsi="Symbol" w:hint="default"/>
+      </w:rPr>
+    </w:lvl>
+    <w:lvl w:ilvl="1" w:tplc="04090003" w:tentative="1">
+      <w:start w:val="1"/>
+      <w:numFmt w:val="bullet"/>
+      <w:lvlText w:val="o"/>
+      <w:lvlJc w:val="left"/>
+      <w:pPr>
+        <w:ind w:left="1440" w:hanging="360"/>
+      </w:pPr>
+      <w:rPr>
+        <w:rFonts w:ascii="Courier New" w:hAnsi="Courier New" w:cs="Courier New" w:hint="default"/>
+      </w:rPr>
+    </w:lvl>
+    <w:lvl w:ilvl="2" w:tplc="04090005" w:tentative="1">
+      <w:start w:val="1"/>
+      <w:numFmt w:val="bullet"/>
+      <w:lvlText w:val=""/>
+      <w:lvlJc w:val="left"/>
+      <w:pPr>
+        <w:ind w:left="2160" w:hanging="360"/>
+      </w:pPr>
+      <w:rPr>
+        <w:rFonts w:ascii="Wingdings" w:hAnsi="Wingdings" w:hint="default"/>
+      </w:rPr>
+    </w:lvl>
+    <w:lvl w:ilvl="3" w:tplc="04090001" w:tentative="1">
+      <w:start w:val="1"/>
+      <w:numFmt w:val="bullet"/>
+      <w:lvlText w:val=""/>
+      <w:lvlJc w:val="left"/>
+      <w:pPr>
+        <w:ind w:left="2880" w:hanging="360"/>
+      </w:pPr>
+      <w:rPr>
+        <w:rFonts w:ascii="Symbol" w:hAnsi="Symbol" w:hint="default"/>
+      </w:rPr>
+    </w:lvl>
+    <w:lvl w:ilvl="4" w:tplc="04090003" w:tentative="1">
+      <w:start w:val="1"/>
+      <w:numFmt w:val="bullet"/>
+      <w:lvlText w:val="o"/>
+      <w:lvlJc w:val="left"/>
+      <w:pPr>
+        <w:ind w:left="3600" w:hanging="360"/>
+      </w:pPr>
+      <w:rPr>
+        <w:rFonts w:ascii="Courier New" w:hAnsi="Courier New" w:cs="Courier New" w:hint="default"/>
+      </w:rPr>
+    </w:lvl>
+    <w:lvl w:ilvl="5" w:tplc="04090005" w:tentative="1">
+      <w:start w:val="1"/>
+      <w:numFmt w:val="bullet"/>
+      <w:lvlText w:val=""/>
+      <w:lvlJc w:val="left"/>
+      <w:pPr>
+        <w:ind w:left="4320" w:hanging="360"/>
+      </w:pPr>
+      <w:rPr>
+        <w:rFonts w:ascii="Wingdings" w:hAnsi="Wingdings" w:hint="default"/>
+      </w:rPr>
+    </w:lvl>
+    <w:lvl w:ilvl="6" w:tplc="04090001" w:tentative="1">
+      <w:start w:val="1"/>
+      <w:numFmt w:val="bullet"/>
+      <w:lvlText w:val=""/>
+      <w:lvlJc w:val="left"/>
+      <w:pPr>
+        <w:ind w:left="5040" w:hanging="360"/>
+      </w:pPr>
+      <w:rPr>
+        <w:rFonts w:ascii="Symbol" w:hAnsi="Symbol" w:hint="default"/>
+      </w:rPr>
+    </w:lvl>
+    <w:lvl w:ilvl="7" w:tplc="04090003" w:tentative="1">
+      <w:start w:val="1"/>
+      <w:numFmt w:val="bullet"/>
+      <w:lvlText w:val="o"/>
+      <w:lvlJc w:val="left"/>
+      <w:pPr>
+        <w:ind w:left="5760" w:hanging="360"/>
+      </w:pPr>
+      <w:rPr>
+        <w:rFonts w:ascii="Courier New" w:hAnsi="Courier New" w:cs="Courier New" w:hint="default"/>
+      </w:rPr>
+    </w:lvl>
+    <w:lvl w:ilvl="8" w:tplc="04090005" w:tentative="1">
+      <w:start w:val="1"/>
+      <w:numFmt w:val="bullet"/>
+      <w:lvlText w:val=""/>
+      <w:lvlJc w:val="left"/>
+      <w:pPr>
+        <w:ind w:left="6480" w:hanging="360"/>
+      </w:pPr>
+      <w:rPr>
+        <w:rFonts w:ascii="Wingdings" w:hAnsi="Wingdings" w:hint="default"/>
+      </w:rPr>
+    </w:lvl>
+  </w:abstractNum>
+  <w:abstractNum w:abstractNumId="12">
     <w:nsid w:val="60CD5E8B"/>
     <w:multiLevelType w:val="hybridMultilevel"/>
     <w:tmpl w:val="7742BF8E"/>
@@ -5576,29 +6967,222 @@
       </w:pPr>
     </w:lvl>
   </w:abstractNum>
+  <w:abstractNum w:abstractNumId="13">
+    <w:nsid w:val="66C30D48"/>
+    <w:multiLevelType w:val="hybridMultilevel"/>
+    <w:tmpl w:val="578A9DAA"/>
+    <w:lvl w:ilvl="0" w:tplc="0409000F">
+      <w:start w:val="1"/>
+      <w:numFmt w:val="decimal"/>
+      <w:lvlText w:val="%1."/>
+      <w:lvlJc w:val="left"/>
+      <w:pPr>
+        <w:ind w:left="1080" w:hanging="360"/>
+      </w:pPr>
+    </w:lvl>
+    <w:lvl w:ilvl="1" w:tplc="04090019" w:tentative="1">
+      <w:start w:val="1"/>
+      <w:numFmt w:val="lowerLetter"/>
+      <w:lvlText w:val="%2."/>
+      <w:lvlJc w:val="left"/>
+      <w:pPr>
+        <w:ind w:left="1800" w:hanging="360"/>
+      </w:pPr>
+    </w:lvl>
+    <w:lvl w:ilvl="2" w:tplc="0409001B" w:tentative="1">
+      <w:start w:val="1"/>
+      <w:numFmt w:val="lowerRoman"/>
+      <w:lvlText w:val="%3."/>
+      <w:lvlJc w:val="right"/>
+      <w:pPr>
+        <w:ind w:left="2520" w:hanging="180"/>
+      </w:pPr>
+    </w:lvl>
+    <w:lvl w:ilvl="3" w:tplc="0409000F" w:tentative="1">
+      <w:start w:val="1"/>
+      <w:numFmt w:val="decimal"/>
+      <w:lvlText w:val="%4."/>
+      <w:lvlJc w:val="left"/>
+      <w:pPr>
+        <w:ind w:left="3240" w:hanging="360"/>
+      </w:pPr>
+    </w:lvl>
+    <w:lvl w:ilvl="4" w:tplc="04090019" w:tentative="1">
+      <w:start w:val="1"/>
+      <w:numFmt w:val="lowerLetter"/>
+      <w:lvlText w:val="%5."/>
+      <w:lvlJc w:val="left"/>
+      <w:pPr>
+        <w:ind w:left="3960" w:hanging="360"/>
+      </w:pPr>
+    </w:lvl>
+    <w:lvl w:ilvl="5" w:tplc="0409001B" w:tentative="1">
+      <w:start w:val="1"/>
+      <w:numFmt w:val="lowerRoman"/>
+      <w:lvlText w:val="%6."/>
+      <w:lvlJc w:val="right"/>
+      <w:pPr>
+        <w:ind w:left="4680" w:hanging="180"/>
+      </w:pPr>
+    </w:lvl>
+    <w:lvl w:ilvl="6" w:tplc="0409000F" w:tentative="1">
+      <w:start w:val="1"/>
+      <w:numFmt w:val="decimal"/>
+      <w:lvlText w:val="%7."/>
+      <w:lvlJc w:val="left"/>
+      <w:pPr>
+        <w:ind w:left="5400" w:hanging="360"/>
+      </w:pPr>
+    </w:lvl>
+    <w:lvl w:ilvl="7" w:tplc="04090019" w:tentative="1">
+      <w:start w:val="1"/>
+      <w:numFmt w:val="lowerLetter"/>
+      <w:lvlText w:val="%8."/>
+      <w:lvlJc w:val="left"/>
+      <w:pPr>
+        <w:ind w:left="6120" w:hanging="360"/>
+      </w:pPr>
+    </w:lvl>
+    <w:lvl w:ilvl="8" w:tplc="0409001B" w:tentative="1">
+      <w:start w:val="1"/>
+      <w:numFmt w:val="lowerRoman"/>
+      <w:lvlText w:val="%9."/>
+      <w:lvlJc w:val="right"/>
+      <w:pPr>
+        <w:ind w:left="6840" w:hanging="180"/>
+      </w:pPr>
+    </w:lvl>
+  </w:abstractNum>
+  <w:abstractNum w:abstractNumId="14">
+    <w:nsid w:val="6D2873F3"/>
+    <w:multiLevelType w:val="hybridMultilevel"/>
+    <w:tmpl w:val="0846C576"/>
+    <w:lvl w:ilvl="0" w:tplc="0409000F">
+      <w:start w:val="1"/>
+      <w:numFmt w:val="decimal"/>
+      <w:lvlText w:val="%1."/>
+      <w:lvlJc w:val="left"/>
+      <w:pPr>
+        <w:ind w:left="1800" w:hanging="360"/>
+      </w:pPr>
+    </w:lvl>
+    <w:lvl w:ilvl="1" w:tplc="04090019" w:tentative="1">
+      <w:start w:val="1"/>
+      <w:numFmt w:val="lowerLetter"/>
+      <w:lvlText w:val="%2."/>
+      <w:lvlJc w:val="left"/>
+      <w:pPr>
+        <w:ind w:left="2520" w:hanging="360"/>
+      </w:pPr>
+    </w:lvl>
+    <w:lvl w:ilvl="2" w:tplc="0409001B" w:tentative="1">
+      <w:start w:val="1"/>
+      <w:numFmt w:val="lowerRoman"/>
+      <w:lvlText w:val="%3."/>
+      <w:lvlJc w:val="right"/>
+      <w:pPr>
+        <w:ind w:left="3240" w:hanging="180"/>
+      </w:pPr>
+    </w:lvl>
+    <w:lvl w:ilvl="3" w:tplc="0409000F" w:tentative="1">
+      <w:start w:val="1"/>
+      <w:numFmt w:val="decimal"/>
+      <w:lvlText w:val="%4."/>
+      <w:lvlJc w:val="left"/>
+      <w:pPr>
+        <w:ind w:left="3960" w:hanging="360"/>
+      </w:pPr>
+    </w:lvl>
+    <w:lvl w:ilvl="4" w:tplc="04090019" w:tentative="1">
+      <w:start w:val="1"/>
+      <w:numFmt w:val="lowerLetter"/>
+      <w:lvlText w:val="%5."/>
+      <w:lvlJc w:val="left"/>
+      <w:pPr>
+        <w:ind w:left="4680" w:hanging="360"/>
+      </w:pPr>
+    </w:lvl>
+    <w:lvl w:ilvl="5" w:tplc="0409001B" w:tentative="1">
+      <w:start w:val="1"/>
+      <w:numFmt w:val="lowerRoman"/>
+      <w:lvlText w:val="%6."/>
+      <w:lvlJc w:val="right"/>
+      <w:pPr>
+        <w:ind w:left="5400" w:hanging="180"/>
+      </w:pPr>
+    </w:lvl>
+    <w:lvl w:ilvl="6" w:tplc="0409000F" w:tentative="1">
+      <w:start w:val="1"/>
+      <w:numFmt w:val="decimal"/>
+      <w:lvlText w:val="%7."/>
+      <w:lvlJc w:val="left"/>
+      <w:pPr>
+        <w:ind w:left="6120" w:hanging="360"/>
+      </w:pPr>
+    </w:lvl>
+    <w:lvl w:ilvl="7" w:tplc="04090019" w:tentative="1">
+      <w:start w:val="1"/>
+      <w:numFmt w:val="lowerLetter"/>
+      <w:lvlText w:val="%8."/>
+      <w:lvlJc w:val="left"/>
+      <w:pPr>
+        <w:ind w:left="6840" w:hanging="360"/>
+      </w:pPr>
+    </w:lvl>
+    <w:lvl w:ilvl="8" w:tplc="0409001B" w:tentative="1">
+      <w:start w:val="1"/>
+      <w:numFmt w:val="lowerRoman"/>
+      <w:lvlText w:val="%9."/>
+      <w:lvlJc w:val="right"/>
+      <w:pPr>
+        <w:ind w:left="7560" w:hanging="180"/>
+      </w:pPr>
+    </w:lvl>
+  </w:abstractNum>
   <w:num w:numId="1">
+    <w:abstractNumId w:val="12"/>
+  </w:num>
+  <w:num w:numId="2">
+    <w:abstractNumId w:val="6"/>
+  </w:num>
+  <w:num w:numId="3">
+    <w:abstractNumId w:val="1"/>
+  </w:num>
+  <w:num w:numId="4">
     <w:abstractNumId w:val="7"/>
   </w:num>
-  <w:num w:numId="2">
+  <w:num w:numId="5">
+    <w:abstractNumId w:val="10"/>
+  </w:num>
+  <w:num w:numId="6">
+    <w:abstractNumId w:val="9"/>
+  </w:num>
+  <w:num w:numId="7">
+    <w:abstractNumId w:val="5"/>
+  </w:num>
+  <w:num w:numId="8">
+    <w:abstractNumId w:val="2"/>
+  </w:num>
+  <w:num w:numId="9">
     <w:abstractNumId w:val="3"/>
   </w:num>
-  <w:num w:numId="3">
+  <w:num w:numId="10">
+    <w:abstractNumId w:val="14"/>
+  </w:num>
+  <w:num w:numId="11">
+    <w:abstractNumId w:val="13"/>
+  </w:num>
+  <w:num w:numId="12">
+    <w:abstractNumId w:val="4"/>
+  </w:num>
+  <w:num w:numId="13">
     <w:abstractNumId w:val="0"/>
   </w:num>
-  <w:num w:numId="4">
-    <w:abstractNumId w:val="4"/>
+  <w:num w:numId="14">
+    <w:abstractNumId w:val="11"/>
   </w:num>
-  <w:num w:numId="5">
-    <w:abstractNumId w:val="6"/>
-  </w:num>
-  <w:num w:numId="6">
-    <w:abstractNumId w:val="5"/>
-  </w:num>
-  <w:num w:numId="7">
-    <w:abstractNumId w:val="2"/>
-  </w:num>
-  <w:num w:numId="8">
-    <w:abstractNumId w:val="1"/>
+  <w:num w:numId="15">
+    <w:abstractNumId w:val="8"/>
   </w:num>
 </w:numbering>
 </file>
@@ -6007,7 +7591,6 @@
   <w:style w:type="character" w:default="1" w:styleId="DefaultParagraphFont">
     <w:name w:val="Default Paragraph Font"/>
     <w:uiPriority w:val="1"/>
-    <w:semiHidden/>
     <w:unhideWhenUsed/>
   </w:style>
   <w:style w:type="table" w:default="1" w:styleId="TableNormal">
@@ -6064,7 +7647,6 @@
     <w:name w:val="Hyperlink"/>
     <w:basedOn w:val="DefaultParagraphFont"/>
     <w:uiPriority w:val="99"/>
-    <w:semiHidden/>
     <w:unhideWhenUsed/>
     <w:rsid w:val="007E0AC6"/>
     <w:rPr>
@@ -8174,7 +9756,7 @@
 </file>
 
 <file path=customXml/itemProps1.xml><?xml version="1.0" encoding="utf-8"?>
-<ds:datastoreItem xmlns:ds="http://schemas.openxmlformats.org/officeDocument/2006/customXml" ds:itemID="{051B02EB-52A5-7940-BEC3-A29CC61988B9}">
+<ds:datastoreItem xmlns:ds="http://schemas.openxmlformats.org/officeDocument/2006/customXml" ds:itemID="{F3E6A44E-1318-7443-A839-586F4F611D5F}">
   <ds:schemaRefs>
     <ds:schemaRef ds:uri="http://schemas.openxmlformats.org/officeDocument/2006/bibliography"/>
   </ds:schemaRefs>

</xml_diff>